<commit_message>
modified:   Daniel_Dixey/Daniel_Dixey_CV.docx 	modified:   Daniel_Dixey/Daniel_Dixey_CV.pdf 	renamed:    Machine_Learning/Rossmann_Store_Sales/DecisionTreeRegressor_Paramenters.png -> Machine_Learning/Rossmann_Store_Sales/Images/DecisionTreeRegressor_Paramenters.png 	renamed:    Machine_Learning/Rossmann_Store_Sales/DecisionTreeRegressor_Trial.png -> Machine_Learning/Rossmann_Store_Sales/Images/DecisionTreeRegressor_Trial.png 	renamed:    Machine_Learning/Rossmann_Store_Sales/RandomForestRegressor_Paramenters.png -> Machine_Learning/Rossmann_Store_Sales/Images/RandomForestRegressor_Paramenters.png 	renamed:    Machine_Learning/Rossmann_Store_Sales/RandomForestRegressor_Trial.png -> Machine_Learning/Rossmann_Store_Sales/Images/RandomForestRegressor_Trial.png
</commit_message>
<xml_diff>
--- a/Daniel_Dixey/Daniel_Dixey_CV.docx
+++ b/Daniel_Dixey/Daniel_Dixey_CV.docx
@@ -5,6 +5,7 @@
     <w:p>
       <w:pPr>
         <w:pStyle w:val="Normal"/>
+        <w:rPr/>
       </w:pPr>
       <w:r>
         <w:rPr>
@@ -19,13 +20,13 @@
         <w:tab/>
         <w:tab/>
         <w:tab/>
-        <w:t>07825332546</w:t>
-      </w:r>
-      <w:r/>
+        <w:t>07471688817</w:t>
+      </w:r>
     </w:p>
     <w:p>
       <w:pPr>
         <w:pStyle w:val="Normal"/>
+        <w:rPr/>
       </w:pPr>
       <w:r>
         <w:rPr/>
@@ -49,11 +50,11 @@
           <w:t>dan.dixey@gmail.com</w:t>
         </w:r>
       </w:hyperlink>
-      <w:r/>
     </w:p>
     <w:p>
       <w:pPr>
         <w:pStyle w:val="Normal"/>
+        <w:rPr/>
       </w:pPr>
       <w:r>
         <w:rPr/>
@@ -78,28 +79,28 @@
           <w:t>uk.linkedin.com/in/dandxy</w:t>
         </w:r>
       </w:hyperlink>
-      <w:r/>
     </w:p>
     <w:p>
       <w:pPr>
         <w:pStyle w:val="Normal"/>
-      </w:pPr>
-      <w:r>
         <w:rPr/>
-      </w:r>
-      <w:r/>
+      </w:pPr>
+      <w:r>
+        <w:rPr/>
+      </w:r>
     </w:p>
     <w:p>
       <w:pPr>
         <w:pStyle w:val="Normal"/>
         <w:jc w:val="both"/>
+        <w:rPr/>
       </w:pPr>
       <w:r>
         <w:rPr>
           <w:rFonts w:eastAsia="Batang" w:cs="Arial"/>
           <w:b/>
           <w:color w:val="262626"/>
-          <w:spacing w:val="-5"/>
+          <w:spacing w:val="0"/>
           <w:sz w:val="22"/>
           <w:szCs w:val="22"/>
           <w:lang w:val="en-US" w:eastAsia="en-US"/>
@@ -110,7 +111,7 @@
         <w:rPr>
           <w:rFonts w:eastAsia="Batang" w:cs="Arial"/>
           <w:color w:val="262626"/>
-          <w:spacing w:val="-5"/>
+          <w:spacing w:val="0"/>
           <w:sz w:val="22"/>
           <w:szCs w:val="22"/>
           <w:lang w:val="en-US" w:eastAsia="en-US"/>
@@ -119,21 +120,21 @@
         <w:tab/>
         <w:tab/>
         <w:tab/>
-        <w:t>4  Weeks</w:t>
-      </w:r>
-      <w:r/>
+        <w:t>1  Week</w:t>
+      </w:r>
     </w:p>
     <w:p>
       <w:pPr>
         <w:pStyle w:val="Normal"/>
         <w:jc w:val="both"/>
+        <w:rPr/>
       </w:pPr>
       <w:r>
         <w:rPr>
           <w:rFonts w:eastAsia="Batang" w:cs="Arial"/>
           <w:b/>
           <w:color w:val="262626"/>
-          <w:spacing w:val="-5"/>
+          <w:spacing w:val="0"/>
           <w:sz w:val="22"/>
           <w:szCs w:val="22"/>
           <w:lang w:val="en-US" w:eastAsia="en-US"/>
@@ -145,22 +146,21 @@
         <w:rPr>
           <w:rFonts w:eastAsia="Batang" w:cs="Arial"/>
           <w:color w:val="262626"/>
-          <w:spacing w:val="-5"/>
+          <w:spacing w:val="0"/>
           <w:sz w:val="22"/>
           <w:szCs w:val="22"/>
           <w:lang w:val="en-US" w:eastAsia="en-US"/>
         </w:rPr>
         <w:tab/>
-        <w:t xml:space="preserve">Machine Learning, Data Mining Neural Networking, Apache </w:t>
-        <w:tab/>
-        <w:tab/>
-        <w:tab/>
-        <w:tab/>
-        <w:tab/>
-        <w:tab/>
-        <w:t>Spark, Scikit-Learn, Python, h2o and Tableau</w:t>
-      </w:r>
-      <w:r/>
+        <w:t xml:space="preserve">Machine Learning, Data Mining, Neural Networking, Apache </w:t>
+        <w:tab/>
+        <w:tab/>
+        <w:tab/>
+        <w:tab/>
+        <w:tab/>
+        <w:tab/>
+        <w:t>Spark, MongoDB, Python, Theano and Keras</w:t>
+      </w:r>
     </w:p>
     <w:p>
       <w:pPr>
@@ -168,18 +168,16 @@
         <w:ind w:left="0" w:right="936" w:hanging="0"/>
         <w:rPr>
           <w:sz w:val="23"/>
+          <w:szCs w:val="23"/>
+        </w:rPr>
+      </w:pPr>
+      <w:r>
+        <w:rPr>
           <w:sz w:val="23"/>
           <w:szCs w:val="23"/>
         </w:rPr>
-      </w:pPr>
-      <w:r>
-        <w:rPr>
-          <w:sz w:val="23"/>
-          <w:szCs w:val="23"/>
-        </w:rPr>
         <w:t>SUMMARY OF QUALIFICATIONS &amp; EXPERIENCE</w:t>
       </w:r>
-      <w:r/>
     </w:p>
     <w:p>
       <w:pPr>
@@ -190,11 +188,10 @@
         </w:numPr>
         <w:jc w:val="both"/>
         <w:rPr>
-          <w:sz w:val="22"/>
-          <w:spacing w:val="-5"/>
-          <w:sz w:val="22"/>
-          <w:szCs w:val="22"/>
           <w:rFonts w:eastAsia="Batang" w:cs="Arial"/>
+          <w:spacing w:val="0"/>
+          <w:sz w:val="22"/>
+          <w:szCs w:val="22"/>
           <w:lang w:eastAsia="en-US"/>
         </w:rPr>
       </w:pPr>
@@ -202,7 +199,7 @@
         <w:rPr>
           <w:rFonts w:eastAsia="Batang" w:cs="Arial"/>
           <w:color w:val="262626"/>
-          <w:spacing w:val="-5"/>
+          <w:spacing w:val="0"/>
           <w:sz w:val="22"/>
           <w:szCs w:val="22"/>
           <w:lang w:val="en-US" w:eastAsia="en-US"/>
@@ -212,14 +209,13 @@
       <w:r>
         <w:rPr>
           <w:rFonts w:eastAsia="Batang" w:cs="Arial"/>
-          <w:spacing w:val="-5"/>
+          <w:spacing w:val="0"/>
           <w:sz w:val="22"/>
           <w:szCs w:val="22"/>
           <w:lang w:eastAsia="en-US"/>
         </w:rPr>
         <w:t>looking to utilise my skill set in a competitive and challenging environment in a Data focused role;</w:t>
       </w:r>
-      <w:r/>
     </w:p>
     <w:p>
       <w:pPr>
@@ -230,25 +226,23 @@
         </w:numPr>
         <w:jc w:val="both"/>
         <w:rPr>
-          <w:sz w:val="22"/>
-          <w:spacing w:val="-5"/>
-          <w:sz w:val="22"/>
-          <w:szCs w:val="22"/>
           <w:rFonts w:eastAsia="Batang" w:cs="Arial"/>
+          <w:spacing w:val="0"/>
+          <w:sz w:val="22"/>
+          <w:szCs w:val="22"/>
           <w:lang w:eastAsia="en-US"/>
         </w:rPr>
       </w:pPr>
       <w:r>
         <w:rPr>
           <w:rFonts w:eastAsia="Batang" w:cs="Arial"/>
-          <w:spacing w:val="-5"/>
+          <w:spacing w:val="0"/>
           <w:sz w:val="22"/>
           <w:szCs w:val="22"/>
           <w:lang w:eastAsia="en-US"/>
         </w:rPr>
         <w:t>Currently enrolled at City University studying towards a MSc in Data Science with the intention of progressing into a career as Data Scientist/Data Engineer.</w:t>
       </w:r>
-      <w:r/>
     </w:p>
     <w:p>
       <w:pPr>
@@ -260,25 +254,23 @@
         </w:numPr>
         <w:jc w:val="both"/>
         <w:rPr>
-          <w:sz w:val="22"/>
-          <w:spacing w:val="-5"/>
-          <w:sz w:val="22"/>
-          <w:szCs w:val="22"/>
           <w:rFonts w:eastAsia="Batang" w:cs="Arial"/>
+          <w:spacing w:val="0"/>
+          <w:sz w:val="22"/>
+          <w:szCs w:val="22"/>
           <w:lang w:eastAsia="en-US"/>
         </w:rPr>
       </w:pPr>
       <w:r>
         <w:rPr>
           <w:rFonts w:eastAsia="Batang" w:cs="Arial"/>
-          <w:spacing w:val="-5"/>
+          <w:spacing w:val="0"/>
           <w:sz w:val="22"/>
           <w:szCs w:val="22"/>
           <w:lang w:eastAsia="en-US"/>
         </w:rPr>
         <w:t>I have a proven record of success when working individually as well as part of a team, delivering simultaneous projects and objects within tight deadlines;</w:t>
       </w:r>
-      <w:r/>
     </w:p>
     <w:p>
       <w:pPr>
@@ -290,25 +282,23 @@
         </w:numPr>
         <w:jc w:val="both"/>
         <w:rPr>
-          <w:sz w:val="22"/>
-          <w:spacing w:val="-5"/>
-          <w:sz w:val="22"/>
-          <w:szCs w:val="22"/>
           <w:rFonts w:eastAsia="Batang" w:cs="Arial"/>
+          <w:spacing w:val="0"/>
+          <w:sz w:val="22"/>
+          <w:szCs w:val="22"/>
           <w:lang w:eastAsia="en-US"/>
         </w:rPr>
       </w:pPr>
       <w:r>
         <w:rPr>
           <w:rFonts w:eastAsia="Batang" w:cs="Arial"/>
-          <w:spacing w:val="-5"/>
+          <w:spacing w:val="0"/>
           <w:sz w:val="22"/>
           <w:szCs w:val="22"/>
           <w:lang w:eastAsia="en-US"/>
         </w:rPr>
         <w:t>Successful in building strong, honest and on-going relationships with clients and colleagues at all levels of organisations;</w:t>
       </w:r>
-      <w:r/>
     </w:p>
     <w:p>
       <w:pPr>
@@ -316,30 +306,27 @@
         <w:ind w:left="0" w:right="936" w:hanging="0"/>
         <w:rPr>
           <w:sz w:val="23"/>
+          <w:szCs w:val="23"/>
+        </w:rPr>
+      </w:pPr>
+      <w:r>
+        <w:rPr>
           <w:sz w:val="23"/>
           <w:szCs w:val="23"/>
         </w:rPr>
-      </w:pPr>
-      <w:r>
-        <w:rPr>
-          <w:sz w:val="23"/>
-          <w:szCs w:val="23"/>
-        </w:rPr>
         <w:t>EMPLOYMENT HISTORY</w:t>
       </w:r>
-      <w:r/>
     </w:p>
     <w:p>
       <w:pPr>
         <w:pStyle w:val="Normal"/>
         <w:spacing w:before="0" w:after="60"/>
         <w:rPr>
-          <w:sz w:val="22"/>
+          <w:rFonts w:cs="Arial"/>
           <w:b/>
-          <w:sz w:val="22"/>
           <w:b/>
-          <w:szCs w:val="22"/>
-          <w:rFonts w:cs="Arial"/>
+          <w:sz w:val="22"/>
+          <w:szCs w:val="22"/>
         </w:rPr>
       </w:pPr>
       <w:r>
@@ -351,19 +338,17 @@
         </w:rPr>
         <w:t>Professional Experience</w:t>
       </w:r>
-      <w:r/>
     </w:p>
     <w:p>
       <w:pPr>
         <w:pStyle w:val="Normal"/>
         <w:spacing w:before="0" w:after="60"/>
         <w:rPr>
-          <w:sz w:val="22"/>
+          <w:rFonts w:cs="Arial"/>
           <w:b/>
-          <w:sz w:val="22"/>
           <w:b/>
-          <w:szCs w:val="22"/>
-          <w:rFonts w:cs="Arial"/>
+          <w:sz w:val="22"/>
+          <w:szCs w:val="22"/>
         </w:rPr>
       </w:pPr>
       <w:r>
@@ -373,12 +358,11 @@
           <w:sz w:val="22"/>
           <w:szCs w:val="22"/>
         </w:rPr>
-        <w:t xml:space="preserve">July 2013 to Present </w:t>
-        <w:tab/>
-        <w:tab/>
-        <w:t xml:space="preserve">Reporting Specialist, GlaxoSmithKline </w:t>
-      </w:r>
-      <w:r/>
+        <w:t>June 2015 to Present</w:t>
+        <w:tab/>
+        <w:tab/>
+        <w:t>Data Scientist, Datagenic Group</w:t>
+      </w:r>
     </w:p>
     <w:p>
       <w:pPr>
@@ -391,23 +375,21 @@
           <w:tab w:val="left" w:pos="284" w:leader="none"/>
         </w:tabs>
         <w:spacing w:before="0" w:after="30"/>
-        <w:ind w:left="244" w:right="244" w:hanging="245"/>
-        <w:rPr>
-          <w:sz w:val="22"/>
-          <w:sz w:val="22"/>
-          <w:szCs w:val="22"/>
-          <w:rFonts w:cs="Arial"/>
-        </w:rPr>
-      </w:pPr>
-      <w:r>
-        <w:rPr>
-          <w:rFonts w:cs="Arial"/>
-          <w:sz w:val="22"/>
-          <w:szCs w:val="22"/>
-        </w:rPr>
-        <w:t>Creation of analytics using Tableau and Workday (reporting capability, data mining and identifying trends beyond remit) which support and improve HR decision-making at all-levels of management;</w:t>
-      </w:r>
-      <w:r/>
+        <w:ind w:left="245" w:right="244" w:hanging="245"/>
+        <w:rPr>
+          <w:rFonts w:cs="Arial"/>
+          <w:sz w:val="22"/>
+          <w:szCs w:val="22"/>
+        </w:rPr>
+      </w:pPr>
+      <w:r>
+        <w:rPr>
+          <w:rFonts w:cs="Arial"/>
+          <w:sz w:val="22"/>
+          <w:szCs w:val="22"/>
+        </w:rPr>
+        <w:t xml:space="preserve">Primary focus since joining has been independently developing a News Analytics System in its entirety. This predominately includes the use of Sentiment Analysis, Named Entity Recognition, Web Scraping and Topic Classification. </w:t>
+      </w:r>
     </w:p>
     <w:p>
       <w:pPr>
@@ -420,23 +402,81 @@
           <w:tab w:val="left" w:pos="284" w:leader="none"/>
         </w:tabs>
         <w:spacing w:before="0" w:after="30"/>
-        <w:ind w:left="244" w:right="244" w:hanging="245"/>
-        <w:rPr>
-          <w:sz w:val="22"/>
-          <w:sz w:val="22"/>
-          <w:szCs w:val="22"/>
-          <w:rFonts w:cs="Arial"/>
-        </w:rPr>
-      </w:pPr>
-      <w:r>
-        <w:rPr>
-          <w:rFonts w:cs="Arial"/>
-          <w:sz w:val="22"/>
-          <w:szCs w:val="22"/>
-        </w:rPr>
-        <w:t xml:space="preserve">Build HR’s analytical capabilities through on-going support and training via TTT sessions; </w:t>
-      </w:r>
-      <w:r/>
+        <w:ind w:left="245" w:right="244" w:hanging="245"/>
+        <w:rPr/>
+      </w:pPr>
+      <w:r>
+        <w:rPr>
+          <w:rFonts w:cs="Arial"/>
+          <w:sz w:val="22"/>
+          <w:szCs w:val="22"/>
+        </w:rPr>
+        <w:t>Machine Learning techniques are used throughout; the most notable accomplishment is the training of a Gated Recurrent Neural Network (RNN) for sentiment scoring. This was train</w:t>
+      </w:r>
+      <w:r>
+        <w:rPr>
+          <w:rFonts w:cs="Arial"/>
+          <w:sz w:val="22"/>
+          <w:szCs w:val="22"/>
+        </w:rPr>
+        <w:t>ed</w:t>
+      </w:r>
+      <w:r>
+        <w:rPr>
+          <w:rFonts w:cs="Arial"/>
+          <w:sz w:val="22"/>
+          <w:szCs w:val="22"/>
+        </w:rPr>
+        <w:t xml:space="preserve"> using AWS </w:t>
+      </w:r>
+      <w:r>
+        <w:rPr>
+          <w:rFonts w:cs="Arial"/>
+          <w:sz w:val="22"/>
+          <w:szCs w:val="22"/>
+        </w:rPr>
+        <w:t xml:space="preserve">EC2 instances </w:t>
+      </w:r>
+      <w:r>
+        <w:rPr>
+          <w:rFonts w:cs="Arial"/>
+          <w:sz w:val="22"/>
+          <w:szCs w:val="22"/>
+        </w:rPr>
+        <w:t xml:space="preserve">for efficiency and </w:t>
+      </w:r>
+      <w:r>
+        <w:rPr>
+          <w:rFonts w:cs="Arial"/>
+          <w:sz w:val="22"/>
+          <w:szCs w:val="22"/>
+        </w:rPr>
+        <w:t xml:space="preserve">also </w:t>
+      </w:r>
+      <w:r>
+        <w:rPr>
+          <w:rFonts w:cs="Arial"/>
+          <w:sz w:val="22"/>
+          <w:szCs w:val="22"/>
+        </w:rPr>
+        <w:t xml:space="preserve">extensive </w:t>
+      </w:r>
+      <w:r>
+        <w:rPr>
+          <w:rFonts w:cs="Arial"/>
+          <w:sz w:val="22"/>
+          <w:szCs w:val="22"/>
+        </w:rPr>
+        <w:t>hyper-parameter optimisation</w:t>
+      </w:r>
+      <w:r>
+        <w:rPr>
+          <w:rFonts w:cs="Arial"/>
+          <w:sz w:val="22"/>
+          <w:szCs w:val="22"/>
+        </w:rPr>
+        <w:t>.</w:t>
+      </w:r>
     </w:p>
     <w:p>
       <w:pPr>
@@ -449,23 +489,33 @@
           <w:tab w:val="left" w:pos="284" w:leader="none"/>
         </w:tabs>
         <w:spacing w:before="0" w:after="30"/>
-        <w:ind w:left="244" w:right="244" w:hanging="245"/>
-        <w:rPr>
-          <w:sz w:val="22"/>
-          <w:sz w:val="22"/>
-          <w:szCs w:val="22"/>
-          <w:rFonts w:cs="Arial"/>
-        </w:rPr>
-      </w:pPr>
-      <w:r>
-        <w:rPr>
-          <w:rFonts w:cs="Arial"/>
-          <w:sz w:val="22"/>
-          <w:szCs w:val="22"/>
-        </w:rPr>
-        <w:t xml:space="preserve">Provide an initial point of contact on Service Performance measurements for the global roll out of new HR cloud HR management solution - Workday; </w:t>
-      </w:r>
-      <w:r/>
+        <w:ind w:left="245" w:right="244" w:hanging="245"/>
+        <w:rPr/>
+      </w:pPr>
+      <w:r>
+        <w:rPr>
+          <w:rFonts w:cs="Arial"/>
+          <w:sz w:val="22"/>
+          <w:szCs w:val="22"/>
+        </w:rPr>
+        <w:t xml:space="preserve">Work involves the use of MongoDB, </w:t>
+      </w:r>
+      <w:r>
+        <w:rPr>
+          <w:rFonts w:cs="Arial"/>
+          <w:sz w:val="22"/>
+          <w:szCs w:val="22"/>
+        </w:rPr>
+        <w:t xml:space="preserve">Spark, </w:t>
+      </w:r>
+      <w:r>
+        <w:rPr>
+          <w:rFonts w:cs="Arial"/>
+          <w:sz w:val="22"/>
+          <w:szCs w:val="22"/>
+        </w:rPr>
+        <w:t>Python, Keras, Gensim and various other Natural Language Processing (NLP) modules in Python;</w:t>
+      </w:r>
     </w:p>
     <w:p>
       <w:pPr>
@@ -478,23 +528,65 @@
           <w:tab w:val="left" w:pos="284" w:leader="none"/>
         </w:tabs>
         <w:spacing w:before="0" w:after="30"/>
-        <w:ind w:left="244" w:right="244" w:hanging="245"/>
-        <w:rPr>
-          <w:sz w:val="22"/>
-          <w:sz w:val="22"/>
-          <w:szCs w:val="22"/>
-          <w:rFonts w:cs="Arial"/>
-        </w:rPr>
-      </w:pPr>
-      <w:r>
-        <w:rPr>
-          <w:rFonts w:cs="Arial"/>
-          <w:sz w:val="22"/>
-          <w:szCs w:val="22"/>
-        </w:rPr>
-        <w:t>Working with in-market teams to resolve reporting issues and to build capability to promote the use of HR information across HR;</w:t>
-      </w:r>
-      <w:r/>
+        <w:ind w:left="245" w:right="244" w:hanging="245"/>
+        <w:rPr/>
+      </w:pPr>
+      <w:r>
+        <w:rPr>
+          <w:rFonts w:cs="Arial"/>
+          <w:sz w:val="22"/>
+          <w:szCs w:val="22"/>
+        </w:rPr>
+        <w:t>The product and output of</w:t>
+      </w:r>
+      <w:r>
+        <w:rPr>
+          <w:rFonts w:cs="Arial"/>
+          <w:sz w:val="22"/>
+          <w:szCs w:val="22"/>
+        </w:rPr>
+        <w:t xml:space="preserve"> work will lead to improving the value of the DataGenic product offering and </w:t>
+      </w:r>
+      <w:r>
+        <w:rPr>
+          <w:rFonts w:cs="Arial"/>
+          <w:sz w:val="22"/>
+          <w:szCs w:val="22"/>
+        </w:rPr>
+        <w:t xml:space="preserve">also help to </w:t>
+      </w:r>
+      <w:r>
+        <w:rPr>
+          <w:rFonts w:cs="Arial"/>
+          <w:sz w:val="22"/>
+          <w:szCs w:val="22"/>
+        </w:rPr>
+        <w:t>defin</w:t>
+      </w:r>
+      <w:r>
+        <w:rPr>
+          <w:rFonts w:cs="Arial"/>
+          <w:sz w:val="22"/>
+          <w:szCs w:val="22"/>
+        </w:rPr>
+        <w:t>e</w:t>
+      </w:r>
+      <w:r>
+        <w:rPr>
+          <w:rFonts w:cs="Arial"/>
+          <w:sz w:val="22"/>
+          <w:szCs w:val="22"/>
+        </w:rPr>
+        <w:t xml:space="preserve"> the product development strategy </w:t>
+      </w:r>
+      <w:r>
+        <w:rPr>
+          <w:rFonts w:cs="Arial"/>
+          <w:sz w:val="22"/>
+          <w:szCs w:val="22"/>
+        </w:rPr>
+        <w:t>going forward;</w:t>
+      </w:r>
     </w:p>
     <w:p>
       <w:pPr>
@@ -507,23 +599,63 @@
           <w:tab w:val="left" w:pos="284" w:leader="none"/>
         </w:tabs>
         <w:spacing w:before="0" w:after="30"/>
-        <w:ind w:left="244" w:right="244" w:hanging="245"/>
-        <w:rPr>
-          <w:sz w:val="22"/>
-          <w:sz w:val="22"/>
-          <w:szCs w:val="22"/>
-          <w:rFonts w:cs="Arial"/>
-        </w:rPr>
-      </w:pPr>
-      <w:r>
-        <w:rPr>
-          <w:rFonts w:cs="Arial"/>
-          <w:sz w:val="22"/>
-          <w:szCs w:val="22"/>
-        </w:rPr>
-        <w:t xml:space="preserve">Providing dedicated support to key cyclical events, including Merit, Bonus and Performance Reviews - Workday; </w:t>
-      </w:r>
-      <w:r/>
+        <w:ind w:left="245" w:right="244" w:hanging="245"/>
+        <w:rPr/>
+      </w:pPr>
+      <w:r>
+        <w:rPr>
+          <w:rFonts w:cs="Arial"/>
+          <w:sz w:val="22"/>
+          <w:szCs w:val="22"/>
+        </w:rPr>
+        <w:t>Algorithms will be deployed before the end of 2016 on Amazon AWS, utilising Lambda, SQS and DynamoDB services.</w:t>
+      </w:r>
+    </w:p>
+    <w:p>
+      <w:pPr>
+        <w:pStyle w:val="Normal"/>
+        <w:spacing w:before="0" w:after="60"/>
+        <w:rPr>
+          <w:rFonts w:cs="Arial"/>
+          <w:b/>
+          <w:b/>
+          <w:sz w:val="22"/>
+          <w:szCs w:val="22"/>
+        </w:rPr>
+      </w:pPr>
+      <w:r>
+        <w:rPr>
+          <w:rFonts w:cs="Arial"/>
+          <w:b/>
+          <w:sz w:val="22"/>
+          <w:szCs w:val="22"/>
+        </w:rPr>
+      </w:r>
+    </w:p>
+    <w:p>
+      <w:pPr>
+        <w:pStyle w:val="Normal"/>
+        <w:spacing w:before="0" w:after="60"/>
+        <w:rPr>
+          <w:rFonts w:cs="Arial"/>
+          <w:b/>
+          <w:b/>
+          <w:sz w:val="22"/>
+          <w:szCs w:val="22"/>
+        </w:rPr>
+      </w:pPr>
+      <w:r>
+        <w:rPr>
+          <w:rFonts w:cs="Arial"/>
+          <w:b/>
+          <w:sz w:val="22"/>
+          <w:szCs w:val="22"/>
+        </w:rPr>
+        <w:t xml:space="preserve">July 2013 to June 2015 </w:t>
+        <w:tab/>
+        <w:tab/>
+        <w:t xml:space="preserve">Reporting Specialist, GlaxoSmithKline </w:t>
+      </w:r>
     </w:p>
     <w:p>
       <w:pPr>
@@ -536,51 +668,21 @@
           <w:tab w:val="left" w:pos="284" w:leader="none"/>
         </w:tabs>
         <w:spacing w:before="0" w:after="30"/>
-        <w:ind w:left="244" w:right="244" w:hanging="245"/>
-        <w:rPr>
-          <w:sz w:val="22"/>
-          <w:sz w:val="22"/>
-          <w:szCs w:val="22"/>
-          <w:rFonts w:cs="Arial"/>
-        </w:rPr>
-      </w:pPr>
-      <w:r>
-        <w:rPr>
-          <w:rFonts w:cs="Arial"/>
-          <w:sz w:val="22"/>
-          <w:szCs w:val="22"/>
-        </w:rPr>
-        <w:t>Developed and manage two Global Qlikview dashboards – both provide an overview of metrics for  a HR Case Management Tool and also an internal Knowledge Management website.</w:t>
-      </w:r>
-      <w:r/>
-    </w:p>
-    <w:p>
-      <w:pPr>
-        <w:pStyle w:val="Normal"/>
-        <w:spacing w:before="0" w:after="60"/>
-        <w:rPr>
-          <w:sz w:val="22"/>
-          <w:b/>
-          <w:sz w:val="22"/>
-          <w:b/>
-          <w:szCs w:val="22"/>
-          <w:rFonts w:cs="Arial"/>
-        </w:rPr>
-      </w:pPr>
-      <w:r>
-        <w:rPr>
-          <w:rFonts w:cs="Arial"/>
-          <w:b/>
-          <w:sz w:val="22"/>
-          <w:szCs w:val="22"/>
-        </w:rPr>
-        <w:t xml:space="preserve">January 2008 to Present </w:t>
-        <w:tab/>
-        <w:t xml:space="preserve"> </w:t>
-        <w:tab/>
-        <w:t>Lance Corporal, Army Reservist (London Regiment)</w:t>
-      </w:r>
-      <w:r/>
+        <w:ind w:left="245" w:right="244" w:hanging="245"/>
+        <w:rPr>
+          <w:rFonts w:cs="Arial"/>
+          <w:sz w:val="22"/>
+          <w:szCs w:val="22"/>
+        </w:rPr>
+      </w:pPr>
+      <w:r>
+        <w:rPr>
+          <w:rFonts w:cs="Arial"/>
+          <w:sz w:val="22"/>
+          <w:szCs w:val="22"/>
+        </w:rPr>
+        <w:t>Creation of analytics using Tableau and Workday (reporting capability, data mining and identifying trends beyond remit) which support and improve HR decision-making at all-levels of management;</w:t>
+      </w:r>
     </w:p>
     <w:p>
       <w:pPr>
@@ -592,24 +694,22 @@
         <w:tabs>
           <w:tab w:val="left" w:pos="284" w:leader="none"/>
         </w:tabs>
-        <w:spacing w:lineRule="auto" w:line="240" w:before="0" w:after="30"/>
-        <w:ind w:left="244" w:right="244" w:hanging="245"/>
-        <w:rPr>
-          <w:sz w:val="22"/>
-          <w:sz w:val="22"/>
-          <w:szCs w:val="22"/>
-          <w:rFonts w:cs="Arial"/>
-        </w:rPr>
-      </w:pPr>
-      <w:r>
-        <w:rPr>
-          <w:rFonts w:cs="Arial"/>
-          <w:sz w:val="22"/>
-          <w:szCs w:val="22"/>
-        </w:rPr>
-        <w:t>Receiving formal training in leadership, management and negotiation skills, with a particular focus on stressful situations;</w:t>
-      </w:r>
-      <w:r/>
+        <w:spacing w:before="0" w:after="30"/>
+        <w:ind w:left="245" w:right="244" w:hanging="245"/>
+        <w:rPr>
+          <w:rFonts w:cs="Arial"/>
+          <w:sz w:val="22"/>
+          <w:szCs w:val="22"/>
+        </w:rPr>
+      </w:pPr>
+      <w:r>
+        <w:rPr>
+          <w:rFonts w:cs="Arial"/>
+          <w:sz w:val="22"/>
+          <w:szCs w:val="22"/>
+        </w:rPr>
+        <w:t xml:space="preserve">Build HR’s analytical capabilities through on-going support and training via TTT sessions; </w:t>
+      </w:r>
     </w:p>
     <w:p>
       <w:pPr>
@@ -621,24 +721,22 @@
         <w:tabs>
           <w:tab w:val="left" w:pos="284" w:leader="none"/>
         </w:tabs>
-        <w:spacing w:lineRule="auto" w:line="240" w:before="0" w:after="30"/>
-        <w:ind w:left="244" w:right="244" w:hanging="245"/>
-        <w:rPr>
-          <w:sz w:val="22"/>
-          <w:sz w:val="22"/>
-          <w:szCs w:val="22"/>
-          <w:rFonts w:cs="Arial"/>
-        </w:rPr>
-      </w:pPr>
-      <w:r>
-        <w:rPr>
-          <w:rFonts w:cs="Arial"/>
-          <w:sz w:val="22"/>
-          <w:szCs w:val="22"/>
-        </w:rPr>
-        <w:t>Volunteered for two months for the London 2012 Olympic games as part of the venue security force as a team leader managing a team of eight people as well as mentoring G4S staff;</w:t>
-      </w:r>
-      <w:r/>
+        <w:spacing w:before="0" w:after="30"/>
+        <w:ind w:left="245" w:right="244" w:hanging="245"/>
+        <w:rPr>
+          <w:rFonts w:cs="Arial"/>
+          <w:sz w:val="22"/>
+          <w:szCs w:val="22"/>
+        </w:rPr>
+      </w:pPr>
+      <w:r>
+        <w:rPr>
+          <w:rFonts w:cs="Arial"/>
+          <w:sz w:val="22"/>
+          <w:szCs w:val="22"/>
+        </w:rPr>
+        <w:t xml:space="preserve">Provide an initial point of contact on Service Performance measurements for the global roll out of new HR cloud HR management solution - Workday; </w:t>
+      </w:r>
     </w:p>
     <w:p>
       <w:pPr>
@@ -650,24 +748,22 @@
         <w:tabs>
           <w:tab w:val="left" w:pos="284" w:leader="none"/>
         </w:tabs>
-        <w:spacing w:lineRule="auto" w:line="240" w:before="0" w:after="30"/>
-        <w:ind w:left="244" w:right="244" w:hanging="245"/>
-        <w:rPr>
-          <w:sz w:val="22"/>
-          <w:sz w:val="22"/>
-          <w:szCs w:val="22"/>
-          <w:rFonts w:cs="Arial"/>
-        </w:rPr>
-      </w:pPr>
-      <w:r>
-        <w:rPr>
-          <w:rFonts w:cs="Arial"/>
-          <w:sz w:val="22"/>
-          <w:szCs w:val="22"/>
-        </w:rPr>
-        <w:t>Responsible for managing and implementing physical training classes within the regiment to varied abilities, ensuring that all exercise conducted is in accordance with Health and Safety regulations;</w:t>
-      </w:r>
-      <w:r/>
+        <w:spacing w:before="0" w:after="30"/>
+        <w:ind w:left="245" w:right="244" w:hanging="245"/>
+        <w:rPr>
+          <w:rFonts w:cs="Arial"/>
+          <w:sz w:val="22"/>
+          <w:szCs w:val="22"/>
+        </w:rPr>
+      </w:pPr>
+      <w:r>
+        <w:rPr>
+          <w:rFonts w:cs="Arial"/>
+          <w:sz w:val="22"/>
+          <w:szCs w:val="22"/>
+        </w:rPr>
+        <w:t>Working with in-market teams to resolve reporting issues and to build capability to promote the use of HR information across HR;</w:t>
+      </w:r>
     </w:p>
     <w:p>
       <w:pPr>
@@ -679,24 +775,22 @@
         <w:tabs>
           <w:tab w:val="left" w:pos="284" w:leader="none"/>
         </w:tabs>
-        <w:spacing w:lineRule="auto" w:line="240" w:before="0" w:after="30"/>
-        <w:ind w:left="244" w:right="244" w:hanging="245"/>
-        <w:rPr>
-          <w:sz w:val="22"/>
-          <w:sz w:val="22"/>
-          <w:szCs w:val="22"/>
-          <w:rFonts w:cs="Arial"/>
-        </w:rPr>
-      </w:pPr>
-      <w:r>
-        <w:rPr>
-          <w:rFonts w:cs="Arial"/>
-          <w:sz w:val="22"/>
-          <w:szCs w:val="22"/>
-        </w:rPr>
-        <w:t>Responsible for the managing, developing and implementation of group training of practical and theory lessons after gaining first management role;</w:t>
-      </w:r>
-      <w:r/>
+        <w:spacing w:before="0" w:after="30"/>
+        <w:ind w:left="245" w:right="244" w:hanging="245"/>
+        <w:rPr>
+          <w:rFonts w:cs="Arial"/>
+          <w:sz w:val="22"/>
+          <w:szCs w:val="22"/>
+        </w:rPr>
+      </w:pPr>
+      <w:r>
+        <w:rPr>
+          <w:rFonts w:cs="Arial"/>
+          <w:sz w:val="22"/>
+          <w:szCs w:val="22"/>
+        </w:rPr>
+        <w:t xml:space="preserve">Providing dedicated support to key cyclical events, including Merit, Bonus and Performance Reviews - Workday; </w:t>
+      </w:r>
     </w:p>
     <w:p>
       <w:pPr>
@@ -708,24 +802,48 @@
         <w:tabs>
           <w:tab w:val="left" w:pos="284" w:leader="none"/>
         </w:tabs>
-        <w:spacing w:lineRule="auto" w:line="240" w:before="0" w:after="30"/>
-        <w:ind w:left="244" w:right="244" w:hanging="245"/>
-        <w:rPr>
-          <w:sz w:val="22"/>
-          <w:sz w:val="22"/>
-          <w:szCs w:val="22"/>
-          <w:rFonts w:cs="Arial"/>
-        </w:rPr>
-      </w:pPr>
-      <w:r>
-        <w:rPr>
-          <w:rFonts w:cs="Arial"/>
-          <w:sz w:val="22"/>
-          <w:szCs w:val="22"/>
-        </w:rPr>
-        <w:t>Often asked to step in during management absence, I am both confident and enjoy the extra responsibility;</w:t>
-      </w:r>
-      <w:r/>
+        <w:spacing w:before="0" w:after="30"/>
+        <w:ind w:left="245" w:right="244" w:hanging="245"/>
+        <w:rPr>
+          <w:rFonts w:cs="Arial"/>
+          <w:sz w:val="22"/>
+          <w:szCs w:val="22"/>
+        </w:rPr>
+      </w:pPr>
+      <w:r>
+        <w:rPr>
+          <w:rFonts w:cs="Arial"/>
+          <w:sz w:val="22"/>
+          <w:szCs w:val="22"/>
+        </w:rPr>
+        <w:t>Developed and manage two Global Qlikview dashboards – both provide an overview of metrics for  a HR Case Management Tool and also an internal Knowledge Management website.</w:t>
+      </w:r>
+    </w:p>
+    <w:p>
+      <w:pPr>
+        <w:pStyle w:val="Normal"/>
+        <w:spacing w:before="0" w:after="60"/>
+        <w:rPr>
+          <w:rFonts w:cs="Arial"/>
+          <w:b/>
+          <w:b/>
+          <w:sz w:val="22"/>
+          <w:szCs w:val="22"/>
+        </w:rPr>
+      </w:pPr>
+      <w:r>
+        <w:rPr>
+          <w:rFonts w:cs="Arial"/>
+          <w:b/>
+          <w:sz w:val="22"/>
+          <w:szCs w:val="22"/>
+        </w:rPr>
+        <w:t xml:space="preserve">January 2008 to Present </w:t>
+        <w:tab/>
+        <w:t xml:space="preserve"> </w:t>
+        <w:tab/>
+        <w:t>Lance Corporal, Army Reservist (London Regiment)</w:t>
+      </w:r>
     </w:p>
     <w:p>
       <w:pPr>
@@ -738,50 +856,21 @@
           <w:tab w:val="left" w:pos="284" w:leader="none"/>
         </w:tabs>
         <w:spacing w:lineRule="auto" w:line="240" w:before="0" w:after="30"/>
-        <w:rPr>
-          <w:sz w:val="22"/>
-          <w:sz w:val="22"/>
-          <w:szCs w:val="22"/>
-          <w:rFonts w:cs="Arial"/>
-        </w:rPr>
-      </w:pPr>
-      <w:r>
-        <w:rPr>
-          <w:rFonts w:cs="Arial"/>
-          <w:sz w:val="22"/>
-          <w:szCs w:val="22"/>
-        </w:rPr>
-        <w:t>Notable achievements include Top Student on two army career courses and also a successful delivery of a physical assessment to 160 troops whilst on an annual camp.</w:t>
-      </w:r>
-      <w:r/>
-    </w:p>
-    <w:p>
-      <w:pPr>
-        <w:pStyle w:val="Achievement"/>
-        <w:spacing w:before="0" w:after="0"/>
-        <w:ind w:right="244" w:hanging="0"/>
-        <w:rPr>
-          <w:sz w:val="22"/>
-          <w:b/>
-          <w:sz w:val="22"/>
-          <w:b/>
-          <w:szCs w:val="22"/>
-          <w:rFonts w:cs="Arial"/>
-        </w:rPr>
-      </w:pPr>
-      <w:r>
-        <w:rPr>
-          <w:rFonts w:cs="Arial"/>
-          <w:b/>
-          <w:sz w:val="22"/>
-          <w:szCs w:val="22"/>
-        </w:rPr>
-        <w:t>September 2006 to July 2013</w:t>
-        <w:tab/>
-        <w:tab/>
-        <w:t>Leadworker, JD Leadwork</w:t>
-      </w:r>
-      <w:r/>
+        <w:ind w:left="245" w:right="244" w:hanging="245"/>
+        <w:rPr>
+          <w:rFonts w:cs="Arial"/>
+          <w:sz w:val="22"/>
+          <w:szCs w:val="22"/>
+        </w:rPr>
+      </w:pPr>
+      <w:r>
+        <w:rPr>
+          <w:rFonts w:cs="Arial"/>
+          <w:sz w:val="22"/>
+          <w:szCs w:val="22"/>
+        </w:rPr>
+        <w:t>Receiving formal training in leadership, management and negotiation skills, with a particular focus on stressful situations;</w:t>
+      </w:r>
     </w:p>
     <w:p>
       <w:pPr>
@@ -793,24 +882,22 @@
         <w:tabs>
           <w:tab w:val="left" w:pos="284" w:leader="none"/>
         </w:tabs>
-        <w:spacing w:before="0" w:after="30"/>
-        <w:ind w:left="244" w:right="244" w:hanging="245"/>
-        <w:rPr>
-          <w:sz w:val="22"/>
-          <w:sz w:val="22"/>
-          <w:szCs w:val="22"/>
-          <w:rFonts w:cs="Arial"/>
-        </w:rPr>
-      </w:pPr>
-      <w:r>
-        <w:rPr>
-          <w:rFonts w:cs="Arial"/>
-          <w:sz w:val="22"/>
-          <w:szCs w:val="22"/>
-        </w:rPr>
-        <w:t>A role as a leadworker I was responsible for the production of weathering components for domestic and commercial buildings;</w:t>
-      </w:r>
-      <w:r/>
+        <w:spacing w:lineRule="auto" w:line="240" w:before="0" w:after="30"/>
+        <w:ind w:left="245" w:right="244" w:hanging="245"/>
+        <w:rPr>
+          <w:rFonts w:cs="Arial"/>
+          <w:sz w:val="22"/>
+          <w:szCs w:val="22"/>
+        </w:rPr>
+      </w:pPr>
+      <w:r>
+        <w:rPr>
+          <w:rFonts w:cs="Arial"/>
+          <w:sz w:val="22"/>
+          <w:szCs w:val="22"/>
+        </w:rPr>
+        <w:t>Volunteered for two months for the London 2012 Olympic games as part of the venue security force as a team leader managing a team of eight people as well as mentoring G4S staff;</w:t>
+      </w:r>
     </w:p>
     <w:p>
       <w:pPr>
@@ -822,77 +909,22 @@
         <w:tabs>
           <w:tab w:val="left" w:pos="284" w:leader="none"/>
         </w:tabs>
-        <w:spacing w:before="0" w:after="30"/>
-        <w:ind w:left="244" w:right="244" w:hanging="245"/>
-        <w:rPr>
-          <w:sz w:val="22"/>
-          <w:sz w:val="22"/>
-          <w:szCs w:val="22"/>
-          <w:rFonts w:cs="Arial"/>
-        </w:rPr>
-      </w:pPr>
-      <w:r>
-        <w:rPr>
-          <w:rFonts w:cs="Arial"/>
-          <w:sz w:val="22"/>
-          <w:szCs w:val="22"/>
-        </w:rPr>
-        <w:t>Responsible for the maintenance of the SAGE software for payroll and accounting of the business.</w:t>
-      </w:r>
-      <w:r/>
-    </w:p>
-    <w:p>
-      <w:pPr>
-        <w:pStyle w:val="Achievement"/>
-        <w:tabs>
-          <w:tab w:val="left" w:pos="284" w:leader="none"/>
-        </w:tabs>
-        <w:spacing w:before="0" w:after="30"/>
-        <w:ind w:left="-1" w:right="244" w:hanging="0"/>
-      </w:pPr>
-      <w:r>
-        <w:rPr>
-          <w:rFonts w:cs="Arial"/>
-          <w:b/>
-          <w:sz w:val="22"/>
-          <w:szCs w:val="22"/>
-        </w:rPr>
-        <w:t xml:space="preserve">Work Experience  </w:t>
-      </w:r>
-      <w:r/>
-    </w:p>
-    <w:p>
-      <w:pPr>
-        <w:pStyle w:val="Achievement"/>
-        <w:tabs>
-          <w:tab w:val="left" w:pos="284" w:leader="none"/>
-        </w:tabs>
-        <w:spacing w:before="0" w:after="30"/>
-        <w:ind w:left="-1" w:right="244" w:hanging="0"/>
-        <w:rPr>
-          <w:sz w:val="22"/>
-          <w:b/>
-          <w:sz w:val="22"/>
-          <w:b/>
-          <w:szCs w:val="22"/>
-          <w:rFonts w:cs="Arial"/>
-        </w:rPr>
-      </w:pPr>
-      <w:r>
-        <w:rPr>
-          <w:rFonts w:cs="Arial"/>
-          <w:b/>
-          <w:sz w:val="22"/>
-          <w:szCs w:val="22"/>
-        </w:rPr>
-        <w:t>June 2012</w:t>
-        <w:tab/>
-        <w:tab/>
-        <w:tab/>
-        <w:tab/>
-        <w:t>Sherborne Boys School, Operational Research Society</w:t>
-      </w:r>
-      <w:r/>
+        <w:spacing w:lineRule="auto" w:line="240" w:before="0" w:after="30"/>
+        <w:ind w:left="245" w:right="244" w:hanging="245"/>
+        <w:rPr>
+          <w:rFonts w:cs="Arial"/>
+          <w:sz w:val="22"/>
+          <w:szCs w:val="22"/>
+        </w:rPr>
+      </w:pPr>
+      <w:r>
+        <w:rPr>
+          <w:rFonts w:cs="Arial"/>
+          <w:sz w:val="22"/>
+          <w:szCs w:val="22"/>
+        </w:rPr>
+        <w:t>Responsible for managing and implementing physical training classes within the regiment to varied abilities, ensuring that all exercise conducted is in accordance with Health and Safety regulations;</w:t>
+      </w:r>
     </w:p>
     <w:p>
       <w:pPr>
@@ -904,53 +936,22 @@
         <w:tabs>
           <w:tab w:val="left" w:pos="284" w:leader="none"/>
         </w:tabs>
-        <w:ind w:left="244" w:right="244" w:hanging="245"/>
-        <w:rPr>
-          <w:sz w:val="22"/>
-          <w:sz w:val="22"/>
-          <w:szCs w:val="22"/>
-          <w:rFonts w:cs="Arial"/>
-        </w:rPr>
-      </w:pPr>
-      <w:r>
-        <w:rPr>
-          <w:rFonts w:cs="Arial"/>
-          <w:sz w:val="22"/>
-          <w:szCs w:val="22"/>
-        </w:rPr>
-        <w:t>Personally selected and sponsored as a representative of the University of Greenwich and the Operational Research Society to Research and produced a presentation on ‘How Mathematics can be Applied to the Modelling of Transmittable Diseases in Society;</w:t>
-      </w:r>
-      <w:r/>
-    </w:p>
-    <w:p>
-      <w:pPr>
-        <w:pStyle w:val="Achievement"/>
-        <w:tabs>
-          <w:tab w:val="left" w:pos="284" w:leader="none"/>
-        </w:tabs>
-        <w:ind w:left="-1" w:right="244" w:hanging="0"/>
-        <w:rPr>
-          <w:sz w:val="22"/>
-          <w:b/>
-          <w:sz w:val="22"/>
-          <w:b/>
-          <w:szCs w:val="22"/>
-          <w:rFonts w:cs="Arial"/>
-        </w:rPr>
-      </w:pPr>
-      <w:r>
-        <w:rPr>
-          <w:rFonts w:cs="Arial"/>
-          <w:b/>
-          <w:sz w:val="22"/>
-          <w:szCs w:val="22"/>
-        </w:rPr>
-        <w:t>August 2006 to March 2012</w:t>
-        <w:tab/>
-        <w:tab/>
-        <w:t>Retail Experience</w:t>
-      </w:r>
-      <w:r/>
+        <w:spacing w:lineRule="auto" w:line="240" w:before="0" w:after="30"/>
+        <w:ind w:left="245" w:right="244" w:hanging="245"/>
+        <w:rPr>
+          <w:rFonts w:cs="Arial"/>
+          <w:sz w:val="22"/>
+          <w:szCs w:val="22"/>
+        </w:rPr>
+      </w:pPr>
+      <w:r>
+        <w:rPr>
+          <w:rFonts w:cs="Arial"/>
+          <w:sz w:val="22"/>
+          <w:szCs w:val="22"/>
+        </w:rPr>
+        <w:t>Responsible for the managing, developing and implementation of group training of practical and theory lessons after gaining first management role;</w:t>
+      </w:r>
     </w:p>
     <w:p>
       <w:pPr>
@@ -962,24 +963,22 @@
         <w:tabs>
           <w:tab w:val="left" w:pos="284" w:leader="none"/>
         </w:tabs>
-        <w:spacing w:before="0" w:after="30"/>
-        <w:ind w:left="244" w:right="244" w:hanging="245"/>
-        <w:rPr>
-          <w:sz w:val="22"/>
-          <w:sz w:val="22"/>
-          <w:szCs w:val="22"/>
-          <w:rFonts w:cs="Arial"/>
-        </w:rPr>
-      </w:pPr>
-      <w:r>
-        <w:rPr>
-          <w:rFonts w:cs="Arial"/>
-          <w:sz w:val="22"/>
-          <w:szCs w:val="22"/>
-        </w:rPr>
-        <w:t>An integral team member trained to work on the shop floor as a supervisor, customer service and as a stockroom assistant – Primark;</w:t>
-      </w:r>
-      <w:r/>
+        <w:spacing w:lineRule="auto" w:line="240" w:before="0" w:after="30"/>
+        <w:ind w:left="245" w:right="244" w:hanging="245"/>
+        <w:rPr>
+          <w:rFonts w:cs="Arial"/>
+          <w:sz w:val="22"/>
+          <w:szCs w:val="22"/>
+        </w:rPr>
+      </w:pPr>
+      <w:r>
+        <w:rPr>
+          <w:rFonts w:cs="Arial"/>
+          <w:sz w:val="22"/>
+          <w:szCs w:val="22"/>
+        </w:rPr>
+        <w:t>Often asked to step in during management absence, I am both confident and enjoy the extra responsibility;</w:t>
+      </w:r>
     </w:p>
     <w:p>
       <w:pPr>
@@ -991,34 +990,215 @@
         <w:tabs>
           <w:tab w:val="left" w:pos="284" w:leader="none"/>
         </w:tabs>
+        <w:spacing w:lineRule="auto" w:line="240" w:before="0" w:after="30"/>
+        <w:rPr>
+          <w:rFonts w:cs="Arial"/>
+          <w:sz w:val="22"/>
+          <w:szCs w:val="22"/>
+        </w:rPr>
+      </w:pPr>
+      <w:r>
+        <w:rPr>
+          <w:rFonts w:cs="Arial"/>
+          <w:sz w:val="22"/>
+          <w:szCs w:val="22"/>
+        </w:rPr>
+        <w:t>Notable achievements include Top Student on two army career courses and also a successful delivery of a physical assessment to 160 troops whilst on an annual camp.</w:t>
+      </w:r>
+    </w:p>
+    <w:p>
+      <w:pPr>
+        <w:pStyle w:val="Achievement"/>
+        <w:spacing w:before="0" w:after="0"/>
+        <w:ind w:right="244" w:hanging="0"/>
+        <w:rPr>
+          <w:rFonts w:cs="Arial"/>
+          <w:b/>
+          <w:b/>
+          <w:sz w:val="22"/>
+          <w:szCs w:val="22"/>
+        </w:rPr>
+      </w:pPr>
+      <w:r>
+        <w:rPr>
+          <w:rFonts w:cs="Arial"/>
+          <w:b/>
+          <w:sz w:val="22"/>
+          <w:szCs w:val="22"/>
+        </w:rPr>
+        <w:t>September 2006 to July 2013</w:t>
+        <w:tab/>
+        <w:tab/>
+        <w:t>Leadworker, JD Leadwork</w:t>
+      </w:r>
+    </w:p>
+    <w:p>
+      <w:pPr>
+        <w:pStyle w:val="Achievement"/>
+        <w:numPr>
+          <w:ilvl w:val="0"/>
+          <w:numId w:val="2"/>
+        </w:numPr>
+        <w:tabs>
+          <w:tab w:val="left" w:pos="284" w:leader="none"/>
+        </w:tabs>
         <w:spacing w:before="0" w:after="30"/>
-        <w:ind w:left="244" w:right="244" w:hanging="245"/>
-        <w:rPr>
-          <w:sz w:val="22"/>
-          <w:sz w:val="22"/>
-          <w:szCs w:val="22"/>
-          <w:rFonts w:cs="Arial"/>
-        </w:rPr>
-      </w:pPr>
-      <w:r>
-        <w:rPr>
-          <w:rFonts w:cs="Arial"/>
-          <w:sz w:val="22"/>
-          <w:szCs w:val="22"/>
-        </w:rPr>
-        <w:t>A customer facing role that also involved identifying potential sales of the company flagship products and promotions – John Lewis;</w:t>
-      </w:r>
-      <w:r/>
+        <w:ind w:left="245" w:right="244" w:hanging="245"/>
+        <w:rPr>
+          <w:rFonts w:cs="Arial"/>
+          <w:sz w:val="22"/>
+          <w:szCs w:val="22"/>
+        </w:rPr>
+      </w:pPr>
+      <w:r>
+        <w:rPr>
+          <w:rFonts w:cs="Arial"/>
+          <w:sz w:val="22"/>
+          <w:szCs w:val="22"/>
+        </w:rPr>
+        <w:t>A role as a leadworker I was responsible for the production of weathering components for domestic and commercial buildings;</w:t>
+      </w:r>
+    </w:p>
+    <w:p>
+      <w:pPr>
+        <w:pStyle w:val="Achievement"/>
+        <w:numPr>
+          <w:ilvl w:val="0"/>
+          <w:numId w:val="2"/>
+        </w:numPr>
+        <w:tabs>
+          <w:tab w:val="left" w:pos="284" w:leader="none"/>
+        </w:tabs>
+        <w:spacing w:before="0" w:after="30"/>
+        <w:ind w:left="245" w:right="244" w:hanging="245"/>
+        <w:rPr>
+          <w:rFonts w:cs="Arial"/>
+          <w:sz w:val="22"/>
+          <w:szCs w:val="22"/>
+        </w:rPr>
+      </w:pPr>
+      <w:r>
+        <w:rPr>
+          <w:rFonts w:cs="Arial"/>
+          <w:sz w:val="22"/>
+          <w:szCs w:val="22"/>
+        </w:rPr>
+        <w:t>Responsible for the maintenance of the SAGE software for payroll and accounting of the business.</w:t>
+      </w:r>
+    </w:p>
+    <w:p>
+      <w:pPr>
+        <w:pStyle w:val="Achievement"/>
+        <w:tabs>
+          <w:tab w:val="left" w:pos="284" w:leader="none"/>
+        </w:tabs>
+        <w:spacing w:before="0" w:after="30"/>
+        <w:ind w:left="0" w:right="244" w:hanging="0"/>
+        <w:rPr/>
+      </w:pPr>
+      <w:r>
+        <w:rPr>
+          <w:rFonts w:cs="Arial"/>
+          <w:b/>
+          <w:sz w:val="22"/>
+          <w:szCs w:val="22"/>
+        </w:rPr>
+        <w:t xml:space="preserve">Work Experience  </w:t>
+      </w:r>
+    </w:p>
+    <w:p>
+      <w:pPr>
+        <w:pStyle w:val="Achievement"/>
+        <w:tabs>
+          <w:tab w:val="left" w:pos="284" w:leader="none"/>
+        </w:tabs>
+        <w:spacing w:before="0" w:after="30"/>
+        <w:ind w:left="0" w:right="244" w:hanging="0"/>
+        <w:rPr>
+          <w:rFonts w:cs="Arial"/>
+          <w:b/>
+          <w:b/>
+          <w:sz w:val="22"/>
+          <w:szCs w:val="22"/>
+        </w:rPr>
+      </w:pPr>
+      <w:r>
+        <w:rPr>
+          <w:rFonts w:cs="Arial"/>
+          <w:b/>
+          <w:sz w:val="22"/>
+          <w:szCs w:val="22"/>
+        </w:rPr>
+        <w:t>June 2012</w:t>
+        <w:tab/>
+        <w:tab/>
+        <w:tab/>
+        <w:tab/>
+        <w:t>Sherborne Boys School, Operational Research Society</w:t>
+      </w:r>
+    </w:p>
+    <w:p>
+      <w:pPr>
+        <w:pStyle w:val="Achievement"/>
+        <w:numPr>
+          <w:ilvl w:val="0"/>
+          <w:numId w:val="2"/>
+        </w:numPr>
+        <w:tabs>
+          <w:tab w:val="left" w:pos="284" w:leader="none"/>
+        </w:tabs>
+        <w:ind w:left="245" w:right="244" w:hanging="245"/>
+        <w:rPr>
+          <w:rFonts w:cs="Arial"/>
+          <w:sz w:val="22"/>
+          <w:szCs w:val="22"/>
+        </w:rPr>
+      </w:pPr>
+      <w:r>
+        <w:rPr>
+          <w:rFonts w:cs="Arial"/>
+          <w:sz w:val="22"/>
+          <w:szCs w:val="22"/>
+        </w:rPr>
+        <w:t>Personally selected and sponsored as a representative of the University of Greenwich and the Operational Research Society to Research and produced a presentation on ‘How Mathematics can be Applied to the Modelling of Transmittable Diseases in Society;</w:t>
+      </w:r>
+    </w:p>
+    <w:p>
+      <w:pPr>
+        <w:pStyle w:val="Achievement"/>
+        <w:tabs>
+          <w:tab w:val="left" w:pos="284" w:leader="none"/>
+        </w:tabs>
+        <w:ind w:left="0" w:right="244" w:hanging="0"/>
+        <w:rPr>
+          <w:rFonts w:cs="Arial"/>
+          <w:b/>
+          <w:b/>
+          <w:sz w:val="22"/>
+          <w:szCs w:val="22"/>
+        </w:rPr>
+      </w:pPr>
+      <w:r>
+        <w:rPr>
+          <w:rFonts w:cs="Arial"/>
+          <w:b/>
+          <w:sz w:val="22"/>
+          <w:szCs w:val="22"/>
+        </w:rPr>
+        <w:t>August 2006 to March 2012</w:t>
+        <w:tab/>
+        <w:tab/>
+        <w:t>Retail Experience</w:t>
+      </w:r>
     </w:p>
     <w:p>
       <w:pPr>
         <w:pStyle w:val="IntenseQuote"/>
         <w:ind w:left="0" w:right="936" w:hanging="0"/>
         <w:rPr>
-          <w:sz w:val="23"/>
+          <w:rFonts w:cs="Arial"/>
           <w:sz w:val="23"/>
           <w:szCs w:val="23"/>
-          <w:rFonts w:cs="Arial"/>
         </w:rPr>
       </w:pPr>
       <w:r>
@@ -1029,18 +1209,16 @@
         </w:rPr>
         <w:t>EDUCATION</w:t>
       </w:r>
-      <w:r/>
     </w:p>
     <w:p>
       <w:pPr>
         <w:pStyle w:val="Achievement"/>
         <w:rPr>
-          <w:sz w:val="22"/>
+          <w:rFonts w:cs="Arial"/>
           <w:b/>
-          <w:sz w:val="22"/>
           <w:b/>
-          <w:szCs w:val="22"/>
-          <w:rFonts w:cs="Arial"/>
+          <w:sz w:val="22"/>
+          <w:szCs w:val="22"/>
         </w:rPr>
       </w:pPr>
       <w:r>
@@ -1055,17 +1233,11 @@
         <w:tab/>
         <w:t>City University London</w:t>
       </w:r>
-      <w:r/>
     </w:p>
     <w:p>
       <w:pPr>
         <w:pStyle w:val="Achievement"/>
-        <w:rPr>
-          <w:sz w:val="22"/>
-          <w:sz w:val="22"/>
-          <w:szCs w:val="22"/>
-          <w:rFonts w:cs="Arial"/>
-        </w:rPr>
+        <w:rPr/>
       </w:pPr>
       <w:hyperlink r:id="rId4">
         <w:r>
@@ -1088,22 +1260,17 @@
         </w:rPr>
         <w:tab/>
         <w:tab/>
-        <w:tab/>
         <w:t>Part-Time – Commitment equates to one-day per week</w:t>
       </w:r>
-      <w:r/>
     </w:p>
     <w:p>
       <w:pPr>
         <w:pStyle w:val="Achievement"/>
         <w:rPr>
-          <w:sz w:val="22"/>
-          <w:b/>
-          <w:sz w:val="22"/>
-          <w:b/>
-          <w:szCs w:val="22"/>
+          <w:rFonts w:cs="Arial"/>
           <w:bCs/>
-          <w:rFonts w:cs="Arial"/>
+          <w:sz w:val="22"/>
+          <w:szCs w:val="22"/>
         </w:rPr>
       </w:pPr>
       <w:r>
@@ -1114,9 +1281,27 @@
           <w:sz w:val="22"/>
           <w:szCs w:val="22"/>
         </w:rPr>
-        <w:t>Current Modules:</w:t>
-      </w:r>
-      <w:r/>
+        <w:t xml:space="preserve">First Year Modules </w:t>
+      </w:r>
+      <w:r>
+        <w:rPr>
+          <w:rFonts w:cs="Arial"/>
+          <w:bCs/>
+          <w:sz w:val="22"/>
+          <w:szCs w:val="22"/>
+        </w:rPr>
+        <w:t>(Merit)</w:t>
+      </w:r>
+      <w:r>
+        <w:rPr>
+          <w:rFonts w:cs="Arial"/>
+          <w:b/>
+          <w:bCs/>
+          <w:sz w:val="22"/>
+          <w:szCs w:val="22"/>
+        </w:rPr>
+        <w:t xml:space="preserve">: </w:t>
+      </w:r>
     </w:p>
     <w:p>
       <w:pPr>
@@ -1125,6 +1310,7 @@
           <w:ilvl w:val="0"/>
           <w:numId w:val="3"/>
         </w:numPr>
+        <w:rPr/>
       </w:pPr>
       <w:r>
         <w:rPr>
@@ -1134,7 +1320,6 @@
         </w:rPr>
         <w:t>Big Data, Introduction to Data Science, Neural Computing and Visual Analytics</w:t>
       </w:r>
-      <w:r/>
     </w:p>
     <w:p>
       <w:pPr>
@@ -1144,37 +1329,19 @@
           <w:numId w:val="3"/>
         </w:numPr>
         <w:rPr>
-          <w:sz w:val="22"/>
-          <w:sz w:val="22"/>
-          <w:szCs w:val="22"/>
-          <w:rFonts w:cs="Arial"/>
-        </w:rPr>
-      </w:pPr>
-      <w:r>
-        <w:rPr>
-          <w:rFonts w:cs="Arial"/>
-          <w:sz w:val="22"/>
-          <w:szCs w:val="22"/>
-        </w:rPr>
-        <w:t xml:space="preserve">Technical Awareness of; Mondrian, </w:t>
-      </w:r>
-      <w:r>
-        <w:rPr>
-          <w:rFonts w:cs="Arial"/>
-          <w:sz w:val="22"/>
-          <w:szCs w:val="22"/>
-        </w:rPr>
-        <w:t>R</w:t>
-      </w:r>
-      <w:r>
-        <w:rPr>
-          <w:rFonts w:cs="Arial"/>
-          <w:sz w:val="22"/>
-          <w:szCs w:val="22"/>
-        </w:rPr>
-        <w:t>, Apache Spark, Matlab and Virtualbox</w:t>
-      </w:r>
-      <w:r/>
+          <w:rFonts w:cs="Arial"/>
+          <w:sz w:val="22"/>
+          <w:szCs w:val="22"/>
+        </w:rPr>
+      </w:pPr>
+      <w:r>
+        <w:rPr>
+          <w:rFonts w:cs="Arial"/>
+          <w:sz w:val="22"/>
+          <w:szCs w:val="22"/>
+        </w:rPr>
+        <w:t>Technical Awareness of; Mondrian, R, Apache Spark, Matlab and Virtualbox</w:t>
+      </w:r>
     </w:p>
     <w:p>
       <w:pPr>
@@ -1184,6 +1351,7 @@
           <w:numId w:val="3"/>
         </w:numPr>
         <w:spacing w:lineRule="auto" w:line="240"/>
+        <w:rPr/>
       </w:pPr>
       <w:r>
         <w:rPr>
@@ -1193,18 +1361,11 @@
         </w:rPr>
         <w:t>Throughout the progression of this Graduate degree I will update GitHub with my work and developments.</w:t>
       </w:r>
-      <w:r/>
     </w:p>
     <w:p>
       <w:pPr>
         <w:pStyle w:val="Achievement"/>
-        <w:rPr>
-          <w:sz w:val="22"/>
-          <w:sz w:val="22"/>
-          <w:szCs w:val="22"/>
-          <w:rFonts w:cs="Arial"/>
-          <w:color w:val="000000"/>
-        </w:rPr>
+        <w:rPr/>
       </w:pPr>
       <w:r>
         <w:rPr>
@@ -1238,19 +1399,13 @@
           <w:t>https://github.com/dandxy89/CityUniversity2014</w:t>
         </w:r>
       </w:hyperlink>
-      <w:r/>
     </w:p>
     <w:p>
       <w:pPr>
         <w:pStyle w:val="Achievement"/>
         <w:rPr>
-          <w:sz w:val="4"/>
-          <w:spacing w:val="-5"/>
           <w:sz w:val="4"/>
           <w:szCs w:val="4"/>
-          <w:rFonts w:ascii="Arial" w:hAnsi="Arial" w:eastAsia="Batang"/>
-          <w:color w:val="00000A"/>
-          <w:lang w:eastAsia="en-US"/>
         </w:rPr>
       </w:pPr>
       <w:r>
@@ -1259,18 +1414,16 @@
           <w:szCs w:val="4"/>
         </w:rPr>
       </w:r>
-      <w:r/>
     </w:p>
     <w:p>
       <w:pPr>
         <w:pStyle w:val="Achievement"/>
         <w:rPr>
-          <w:sz w:val="22"/>
+          <w:rFonts w:cs="Arial"/>
           <w:b/>
-          <w:sz w:val="22"/>
           <w:b/>
-          <w:szCs w:val="22"/>
-          <w:rFonts w:cs="Arial"/>
+          <w:sz w:val="22"/>
+          <w:szCs w:val="22"/>
         </w:rPr>
       </w:pPr>
       <w:r>
@@ -1285,17 +1438,11 @@
         <w:tab/>
         <w:t>University of Greenwich</w:t>
       </w:r>
-      <w:r/>
     </w:p>
     <w:p>
       <w:pPr>
         <w:pStyle w:val="Achievement"/>
-        <w:rPr>
-          <w:sz w:val="22"/>
-          <w:sz w:val="22"/>
-          <w:szCs w:val="22"/>
-          <w:rFonts w:cs="Arial"/>
-        </w:rPr>
+        <w:rPr/>
       </w:pPr>
       <w:hyperlink r:id="rId6">
         <w:r>
@@ -1320,7 +1467,6 @@
         <w:tab/>
         <w:t>Grade: First Class Honours (Overall: 84%)</w:t>
       </w:r>
-      <w:r/>
     </w:p>
     <w:p>
       <w:pPr>
@@ -1328,65 +1474,52 @@
         <w:spacing w:lineRule="auto" w:line="240"/>
         <w:jc w:val="left"/>
         <w:rPr>
+          <w:rFonts w:cs="Arial"/>
           <w:sz w:val="2"/>
-          <w:spacing w:val="-5"/>
+          <w:szCs w:val="22"/>
+        </w:rPr>
+      </w:pPr>
+      <w:r>
+        <w:rPr>
+          <w:rFonts w:cs="Arial"/>
           <w:sz w:val="2"/>
           <w:szCs w:val="22"/>
-          <w:rFonts w:ascii="Arial" w:hAnsi="Arial" w:eastAsia="Batang" w:cs="Arial"/>
-          <w:color w:val="00000A"/>
-          <w:lang w:eastAsia="en-US"/>
-        </w:rPr>
-      </w:pPr>
-      <w:r>
-        <w:rPr>
-          <w:rFonts w:cs="Arial"/>
+        </w:rPr>
+      </w:r>
+    </w:p>
+    <w:p>
+      <w:pPr>
+        <w:pStyle w:val="Achievement"/>
+        <w:tabs>
+          <w:tab w:val="left" w:pos="284" w:leader="none"/>
+        </w:tabs>
+        <w:rPr>
+          <w:rFonts w:cs="Arial"/>
+          <w:sz w:val="22"/>
+          <w:szCs w:val="22"/>
+        </w:rPr>
+      </w:pPr>
+      <w:r>
+        <w:rPr>
+          <w:rFonts w:cs="Arial"/>
+          <w:sz w:val="22"/>
+          <w:szCs w:val="22"/>
+        </w:rPr>
+        <w:t>Final Year Project:</w:t>
+      </w:r>
+    </w:p>
+    <w:p>
+      <w:pPr>
+        <w:pStyle w:val="Normal"/>
+        <w:rPr>
           <w:sz w:val="2"/>
-          <w:szCs w:val="22"/>
-        </w:rPr>
-      </w:r>
-      <w:r/>
-    </w:p>
-    <w:p>
-      <w:pPr>
-        <w:pStyle w:val="Achievement"/>
-        <w:tabs>
-          <w:tab w:val="left" w:pos="284" w:leader="none"/>
-        </w:tabs>
-        <w:rPr>
-          <w:sz w:val="22"/>
-          <w:sz w:val="22"/>
-          <w:szCs w:val="22"/>
-          <w:rFonts w:cs="Arial"/>
-        </w:rPr>
-      </w:pPr>
-      <w:r>
-        <w:rPr>
-          <w:rFonts w:cs="Arial"/>
-          <w:sz w:val="22"/>
-          <w:szCs w:val="22"/>
-        </w:rPr>
-        <w:t>Final Year Project:</w:t>
-      </w:r>
-      <w:r/>
-    </w:p>
-    <w:p>
-      <w:pPr>
-        <w:pStyle w:val="Normal"/>
+        </w:rPr>
+      </w:pPr>
+      <w:r>
         <w:rPr>
           <w:sz w:val="2"/>
-          <w:sz w:val="2"/>
-          <w:szCs w:val="24"/>
-          <w:rFonts w:ascii="Arial" w:hAnsi="Arial" w:eastAsia="Calibri"/>
-          <w:color w:val="00000A"/>
-          <w:lang w:eastAsia="en-GB"/>
-        </w:rPr>
-      </w:pPr>
-      <w:r>
-        <w:rPr>
-          <w:sz w:val="2"/>
-        </w:rPr>
-      </w:r>
-      <w:r/>
+        </w:rPr>
+      </w:r>
     </w:p>
     <w:p>
       <w:pPr>
@@ -1395,14 +1528,13 @@
         <w:ind w:left="245" w:hanging="245"/>
         <w:jc w:val="center"/>
         <w:rPr>
+          <w:rFonts w:cs="Arial"/>
+          <w:bCs/>
+          <w:i/>
+          <w:i/>
+          <w:iCs/>
           <w:sz w:val="21"/>
-          <w:i/>
-          <w:sz w:val="21"/>
-          <w:i/>
           <w:szCs w:val="21"/>
-          <w:iCs/>
-          <w:bCs/>
-          <w:rFonts w:cs="Arial"/>
         </w:rPr>
       </w:pPr>
       <w:r>
@@ -1427,17 +1559,15 @@
         </w:rPr>
         <w:t>An investigation into the flight of a golf ball using quantitative methods and to develop a Prototype for understanding the risk involved in shot selection for aiding a golf tutor.”</w:t>
       </w:r>
-      <w:r/>
     </w:p>
     <w:p>
       <w:pPr>
         <w:pStyle w:val="IntenseQuote"/>
         <w:ind w:left="0" w:right="936" w:hanging="0"/>
         <w:rPr>
-          <w:sz w:val="23"/>
+          <w:rFonts w:cs="Arial"/>
           <w:sz w:val="23"/>
           <w:szCs w:val="23"/>
-          <w:rFonts w:cs="Arial"/>
         </w:rPr>
       </w:pPr>
       <w:r>
@@ -1448,7 +1578,6 @@
         </w:rPr>
         <w:t>ADDITIONAL PERSONAL SKILLS AND QUALIFICATIONS</w:t>
       </w:r>
-      <w:r/>
     </w:p>
     <w:p>
       <w:pPr>
@@ -1464,7 +1593,6 @@
         </w:rPr>
         <w:t>Technical Skills:</w:t>
       </w:r>
-      <w:r/>
     </w:p>
     <w:p>
       <w:pPr>
@@ -1481,11 +1609,11 @@
         </w:rPr>
         <w:t>Competent with the use of the Programming Languages/ Tools:</w:t>
       </w:r>
-      <w:r/>
     </w:p>
     <w:p>
       <w:pPr>
         <w:pStyle w:val="NoSpacing"/>
+        <w:rPr/>
       </w:pPr>
       <w:r>
         <w:rPr>
@@ -1501,7 +1629,6 @@
         <w:tab/>
         <w:t>Excel, Python, VBA, Spark, SQL and R.</w:t>
       </w:r>
-      <w:r/>
     </w:p>
     <w:p>
       <w:pPr>
@@ -1522,7 +1649,6 @@
         <w:tab/>
         <w:t>R and Python</w:t>
       </w:r>
-      <w:r/>
     </w:p>
     <w:p>
       <w:pPr>
@@ -1543,16 +1669,15 @@
         <w:tab/>
         <w:t>Qlikview and Tableau</w:t>
       </w:r>
-      <w:r/>
     </w:p>
     <w:p>
       <w:pPr>
         <w:pStyle w:val="NoSpacing"/>
-      </w:pPr>
-      <w:r>
         <w:rPr/>
-      </w:r>
-      <w:r/>
+      </w:pPr>
+      <w:r>
+        <w:rPr/>
+      </w:r>
     </w:p>
     <w:p>
       <w:pPr>
@@ -1568,18 +1693,13 @@
         </w:rPr>
         <w:t>Army Qualifications:</w:t>
       </w:r>
-      <w:r/>
     </w:p>
     <w:p>
       <w:pPr>
         <w:pStyle w:val="NoSpacing"/>
         <w:rPr>
+          <w:rFonts w:ascii="Arial" w:hAnsi="Arial" w:cs="Arial"/>
           <w:sz w:val="10"/>
-          <w:sz w:val="10"/>
-          <w:szCs w:val="22"/>
-          <w:rFonts w:ascii="Arial" w:hAnsi="Arial" w:cs="Arial"/>
-          <w:color w:val="00000A"/>
-          <w:lang w:eastAsia="en-US"/>
         </w:rPr>
       </w:pPr>
       <w:r>
@@ -1588,7 +1708,6 @@
           <w:sz w:val="10"/>
         </w:rPr>
       </w:r>
-      <w:r/>
     </w:p>
     <w:p>
       <w:pPr>
@@ -1605,18 +1724,12 @@
         </w:rPr>
         <w:t>Qualified and Trained as a Mortar MFC and CPO, Physical Training Instructor, Map Reading Instructor and I’ve also completed the Army Teaching Qualification (DITS Course).</w:t>
       </w:r>
-      <w:r/>
     </w:p>
     <w:p>
       <w:pPr>
         <w:pStyle w:val="NoSpacing"/>
         <w:rPr>
-          <w:sz w:val="22"/>
-          <w:sz w:val="22"/>
-          <w:szCs w:val="22"/>
           <w:rFonts w:ascii="Arial" w:hAnsi="Arial" w:cs="Arial"/>
-          <w:color w:val="00000A"/>
-          <w:lang w:eastAsia="en-US"/>
         </w:rPr>
       </w:pPr>
       <w:r>
@@ -1624,7 +1737,6 @@
           <w:rFonts w:cs="Arial" w:ascii="Arial" w:hAnsi="Arial"/>
         </w:rPr>
       </w:r>
-      <w:r/>
     </w:p>
     <w:p>
       <w:pPr>
@@ -1640,18 +1752,13 @@
         </w:rPr>
         <w:t xml:space="preserve">Awards/Other Qualifications: </w:t>
       </w:r>
-      <w:r/>
     </w:p>
     <w:p>
       <w:pPr>
         <w:pStyle w:val="NoSpacing"/>
         <w:rPr>
+          <w:rFonts w:ascii="Arial" w:hAnsi="Arial" w:cs="Arial"/>
           <w:sz w:val="10"/>
-          <w:sz w:val="10"/>
-          <w:szCs w:val="22"/>
-          <w:rFonts w:ascii="Arial" w:hAnsi="Arial" w:cs="Arial"/>
-          <w:color w:val="00000A"/>
-          <w:lang w:eastAsia="en-US"/>
         </w:rPr>
       </w:pPr>
       <w:r>
@@ -1660,11 +1767,11 @@
           <w:sz w:val="10"/>
         </w:rPr>
       </w:r>
-      <w:r/>
     </w:p>
     <w:p>
       <w:pPr>
         <w:pStyle w:val="NoSpacing"/>
+        <w:rPr/>
       </w:pPr>
       <w:r>
         <w:rPr>
@@ -1674,24 +1781,6 @@
         </w:rPr>
         <w:t xml:space="preserve">Notable Awards: Duke of Edinburgh’s Bronze award, Full UK Driving License (incl. D1) and a (City &amp; Guilds) Award in Door Supervision. </w:t>
       </w:r>
-      <w:r/>
-    </w:p>
-    <w:p>
-      <w:pPr>
-        <w:pStyle w:val="NoSpacing"/>
-        <w:rPr>
-          <w:sz w:val="22"/>
-          <w:sz w:val="22"/>
-          <w:szCs w:val="22"/>
-          <w:rFonts w:cs="Cambria"/>
-          <w:color w:val="00000A"/>
-          <w:lang w:eastAsia="en-US"/>
-        </w:rPr>
-      </w:pPr>
-      <w:r>
-        <w:rPr/>
-      </w:r>
-      <w:r/>
     </w:p>
     <w:sectPr>
       <w:headerReference w:type="default" r:id="rId7"/>
@@ -1714,12 +1803,11 @@
       <w:pStyle w:val="Normal"/>
       <w:jc w:val="center"/>
       <w:rPr>
-        <w:sz w:val="40"/>
+        <w:rFonts w:cs="Arial"/>
+        <w:b/>
         <w:b/>
         <w:sz w:val="40"/>
-        <w:b/>
         <w:szCs w:val="22"/>
-        <w:rFonts w:cs="Arial"/>
       </w:rPr>
     </w:pPr>
     <w:r>
@@ -1731,16 +1819,15 @@
       </w:rPr>
       <w:t>Daniel Dixey</w:t>
     </w:r>
-    <w:r/>
   </w:p>
   <w:p>
     <w:pPr>
       <w:pStyle w:val="Header"/>
+      <w:rPr/>
     </w:pPr>
     <w:r>
       <w:rPr/>
     </w:r>
-    <w:r/>
   </w:p>
 </w:hdr>
 </file>
@@ -1761,7 +1848,7 @@
       </w:pPr>
       <w:rPr>
         <w:rFonts w:ascii="Wingdings" w:hAnsi="Wingdings" w:cs="Wingdings" w:hint="default"/>
-        <w:sz w:val="21"/>
+        <w:sz w:val="22"/>
         <w:b/>
       </w:rPr>
     </w:lvl>
@@ -1793,7 +1880,7 @@
       </w:pPr>
       <w:rPr>
         <w:rFonts w:ascii="Wingdings" w:hAnsi="Wingdings" w:cs="Wingdings" w:hint="default"/>
-        <w:sz w:val="21"/>
+        <w:sz w:val="22"/>
         <w:b/>
       </w:rPr>
     </w:lvl>
@@ -1810,6 +1897,7 @@
       </w:pPr>
       <w:rPr>
         <w:rFonts w:ascii="Symbol" w:hAnsi="Symbol" w:cs="Symbol" w:hint="default"/>
+        <w:sz w:val="22"/>
       </w:rPr>
     </w:lvl>
     <w:lvl w:ilvl="4">
@@ -1840,7 +1928,7 @@
       </w:pPr>
       <w:rPr>
         <w:rFonts w:ascii="Wingdings" w:hAnsi="Wingdings" w:cs="Wingdings" w:hint="default"/>
-        <w:sz w:val="21"/>
+        <w:sz w:val="22"/>
         <w:b/>
       </w:rPr>
     </w:lvl>
@@ -1857,6 +1945,7 @@
       </w:pPr>
       <w:rPr>
         <w:rFonts w:ascii="Symbol" w:hAnsi="Symbol" w:cs="Symbol" w:hint="default"/>
+        <w:sz w:val="22"/>
       </w:rPr>
     </w:lvl>
     <w:lvl w:ilvl="7">
@@ -1887,7 +1976,7 @@
       </w:pPr>
       <w:rPr>
         <w:rFonts w:ascii="Wingdings" w:hAnsi="Wingdings" w:cs="Wingdings" w:hint="default"/>
-        <w:sz w:val="21"/>
+        <w:sz w:val="22"/>
         <w:b/>
       </w:rPr>
     </w:lvl>
@@ -1906,7 +1995,7 @@
       </w:pPr>
       <w:rPr>
         <w:rFonts w:ascii="Wingdings" w:hAnsi="Wingdings" w:cs="Wingdings" w:hint="default"/>
-        <w:sz w:val="21"/>
+        <w:sz w:val="22"/>
         <w:b/>
       </w:rPr>
     </w:lvl>
@@ -2021,6 +2110,7 @@
       </w:pPr>
       <w:rPr>
         <w:rFonts w:ascii="Symbol" w:hAnsi="Symbol" w:cs="Symbol" w:hint="default"/>
+        <w:sz w:val="22"/>
       </w:rPr>
     </w:lvl>
     <w:lvl w:ilvl="1">
@@ -2036,6 +2126,7 @@
       </w:pPr>
       <w:rPr>
         <w:rFonts w:ascii="OpenSymbol" w:hAnsi="OpenSymbol" w:cs="OpenSymbol" w:hint="default"/>
+        <w:sz w:val="22"/>
       </w:rPr>
     </w:lvl>
     <w:lvl w:ilvl="2">
@@ -2051,6 +2142,7 @@
       </w:pPr>
       <w:rPr>
         <w:rFonts w:ascii="OpenSymbol" w:hAnsi="OpenSymbol" w:cs="OpenSymbol" w:hint="default"/>
+        <w:sz w:val="22"/>
       </w:rPr>
     </w:lvl>
     <w:lvl w:ilvl="3">
@@ -2066,6 +2158,7 @@
       </w:pPr>
       <w:rPr>
         <w:rFonts w:ascii="Symbol" w:hAnsi="Symbol" w:cs="Symbol" w:hint="default"/>
+        <w:sz w:val="22"/>
       </w:rPr>
     </w:lvl>
     <w:lvl w:ilvl="4">
@@ -2081,6 +2174,7 @@
       </w:pPr>
       <w:rPr>
         <w:rFonts w:ascii="OpenSymbol" w:hAnsi="OpenSymbol" w:cs="OpenSymbol" w:hint="default"/>
+        <w:sz w:val="22"/>
       </w:rPr>
     </w:lvl>
     <w:lvl w:ilvl="5">
@@ -2096,6 +2190,7 @@
       </w:pPr>
       <w:rPr>
         <w:rFonts w:ascii="OpenSymbol" w:hAnsi="OpenSymbol" w:cs="OpenSymbol" w:hint="default"/>
+        <w:sz w:val="22"/>
       </w:rPr>
     </w:lvl>
     <w:lvl w:ilvl="6">
@@ -2111,6 +2206,7 @@
       </w:pPr>
       <w:rPr>
         <w:rFonts w:ascii="Symbol" w:hAnsi="Symbol" w:cs="Symbol" w:hint="default"/>
+        <w:sz w:val="22"/>
       </w:rPr>
     </w:lvl>
     <w:lvl w:ilvl="7">
@@ -2126,6 +2222,7 @@
       </w:pPr>
       <w:rPr>
         <w:rFonts w:ascii="OpenSymbol" w:hAnsi="OpenSymbol" w:cs="OpenSymbol" w:hint="default"/>
+        <w:sz w:val="22"/>
       </w:rPr>
     </w:lvl>
     <w:lvl w:ilvl="8">
@@ -2141,13 +2238,14 @@
       </w:pPr>
       <w:rPr>
         <w:rFonts w:ascii="OpenSymbol" w:hAnsi="OpenSymbol" w:cs="OpenSymbol" w:hint="default"/>
+        <w:sz w:val="22"/>
       </w:rPr>
     </w:lvl>
   </w:abstractNum>
   <w:abstractNum w:abstractNumId="4">
     <w:lvl w:ilvl="0">
       <w:start w:val="1"/>
-      <w:numFmt w:val="none"/>
+      <w:numFmt w:val="decimal"/>
       <w:suff w:val="nothing"/>
       <w:lvlText w:val=""/>
       <w:lvlJc w:val="left"/>
@@ -2160,7 +2258,7 @@
     </w:lvl>
     <w:lvl w:ilvl="1">
       <w:start w:val="1"/>
-      <w:numFmt w:val="none"/>
+      <w:numFmt w:val="decimal"/>
       <w:suff w:val="nothing"/>
       <w:lvlText w:val=""/>
       <w:lvlJc w:val="left"/>
@@ -2173,7 +2271,7 @@
     </w:lvl>
     <w:lvl w:ilvl="2">
       <w:start w:val="1"/>
-      <w:numFmt w:val="none"/>
+      <w:numFmt w:val="decimal"/>
       <w:suff w:val="nothing"/>
       <w:lvlText w:val=""/>
       <w:lvlJc w:val="left"/>
@@ -2186,7 +2284,7 @@
     </w:lvl>
     <w:lvl w:ilvl="3">
       <w:start w:val="1"/>
-      <w:numFmt w:val="none"/>
+      <w:numFmt w:val="decimal"/>
       <w:suff w:val="nothing"/>
       <w:lvlText w:val=""/>
       <w:lvlJc w:val="left"/>
@@ -2199,7 +2297,7 @@
     </w:lvl>
     <w:lvl w:ilvl="4">
       <w:start w:val="1"/>
-      <w:numFmt w:val="none"/>
+      <w:numFmt w:val="decimal"/>
       <w:suff w:val="nothing"/>
       <w:lvlText w:val=""/>
       <w:lvlJc w:val="left"/>
@@ -2212,7 +2310,7 @@
     </w:lvl>
     <w:lvl w:ilvl="5">
       <w:start w:val="1"/>
-      <w:numFmt w:val="none"/>
+      <w:numFmt w:val="decimal"/>
       <w:suff w:val="nothing"/>
       <w:lvlText w:val=""/>
       <w:lvlJc w:val="left"/>
@@ -2225,7 +2323,7 @@
     </w:lvl>
     <w:lvl w:ilvl="6">
       <w:start w:val="1"/>
-      <w:numFmt w:val="none"/>
+      <w:numFmt w:val="decimal"/>
       <w:suff w:val="nothing"/>
       <w:lvlText w:val=""/>
       <w:lvlJc w:val="left"/>
@@ -2238,7 +2336,7 @@
     </w:lvl>
     <w:lvl w:ilvl="7">
       <w:start w:val="1"/>
-      <w:numFmt w:val="none"/>
+      <w:numFmt w:val="decimal"/>
       <w:suff w:val="nothing"/>
       <w:lvlText w:val=""/>
       <w:lvlJc w:val="left"/>
@@ -2251,7 +2349,7 @@
     </w:lvl>
     <w:lvl w:ilvl="8">
       <w:start w:val="1"/>
-      <w:numFmt w:val="none"/>
+      <w:numFmt w:val="decimal"/>
       <w:suff w:val="nothing"/>
       <w:lvlText w:val=""/>
       <w:lvlJc w:val="left"/>
@@ -2291,145 +2389,145 @@
       <w:pPr/>
     </w:pPrDefault>
   </w:docDefaults>
-  <w:latentStyles w:count="267" w:defQFormat="0" w:defUnhideWhenUsed="1" w:defSemiHidden="1" w:defUIPriority="99" w:defLockedState="0">
-    <w:lsdException w:unhideWhenUsed="0" w:semiHidden="0" w:qFormat="1" w:uiPriority="0" w:name="Normal"/>
-    <w:lsdException w:unhideWhenUsed="0" w:semiHidden="0" w:qFormat="1" w:uiPriority="9" w:name="heading 1"/>
-    <w:lsdException w:qFormat="1" w:uiPriority="9" w:name="heading 2"/>
-    <w:lsdException w:qFormat="1" w:uiPriority="0" w:name="heading 3"/>
-    <w:lsdException w:qFormat="1" w:uiPriority="9" w:name="heading 4"/>
-    <w:lsdException w:qFormat="1" w:uiPriority="9" w:name="heading 5"/>
-    <w:lsdException w:qFormat="1" w:uiPriority="9" w:name="heading 6"/>
-    <w:lsdException w:qFormat="1" w:uiPriority="9" w:name="heading 7"/>
-    <w:lsdException w:qFormat="1" w:uiPriority="9" w:name="heading 8"/>
-    <w:lsdException w:qFormat="1" w:uiPriority="9" w:name="heading 9"/>
-    <w:lsdException w:uiPriority="39" w:name="toc 1"/>
-    <w:lsdException w:uiPriority="39" w:name="toc 2"/>
-    <w:lsdException w:uiPriority="39" w:name="toc 3"/>
-    <w:lsdException w:uiPriority="39" w:name="toc 4"/>
-    <w:lsdException w:uiPriority="39" w:name="toc 5"/>
-    <w:lsdException w:uiPriority="39" w:name="toc 6"/>
-    <w:lsdException w:uiPriority="39" w:name="toc 7"/>
-    <w:lsdException w:uiPriority="39" w:name="toc 8"/>
-    <w:lsdException w:uiPriority="39" w:name="toc 9"/>
-    <w:lsdException w:qFormat="1" w:uiPriority="35" w:name="caption"/>
-    <w:lsdException w:unhideWhenUsed="0" w:semiHidden="0" w:qFormat="1" w:uiPriority="10" w:name="Title"/>
-    <w:lsdException w:uiPriority="1" w:name="Default Paragraph Font"/>
-    <w:lsdException w:unhideWhenUsed="0" w:semiHidden="0" w:qFormat="1" w:uiPriority="11" w:name="Subtitle"/>
-    <w:lsdException w:uiPriority="0" w:name="Hyperlink"/>
-    <w:lsdException w:unhideWhenUsed="0" w:semiHidden="0" w:qFormat="1" w:uiPriority="22" w:name="Strong"/>
-    <w:lsdException w:unhideWhenUsed="0" w:semiHidden="0" w:qFormat="1" w:uiPriority="20" w:name="Emphasis"/>
-    <w:lsdException w:unhideWhenUsed="0" w:semiHidden="0" w:uiPriority="59" w:name="Table Grid"/>
-    <w:lsdException w:unhideWhenUsed="0" w:name="Placeholder Text"/>
-    <w:lsdException w:unhideWhenUsed="0" w:qFormat="1" w:uiPriority="1" w:name="No Spacing"/>
-    <w:lsdException w:unhideWhenUsed="0" w:semiHidden="0" w:uiPriority="60" w:name="Light Shading"/>
-    <w:lsdException w:unhideWhenUsed="0" w:semiHidden="0" w:uiPriority="61" w:name="Light List"/>
-    <w:lsdException w:unhideWhenUsed="0" w:semiHidden="0" w:uiPriority="62" w:name="Light Grid"/>
-    <w:lsdException w:unhideWhenUsed="0" w:semiHidden="0" w:uiPriority="63" w:name="Medium Shading 1"/>
-    <w:lsdException w:unhideWhenUsed="0" w:semiHidden="0" w:uiPriority="64" w:name="Medium Shading 2"/>
-    <w:lsdException w:unhideWhenUsed="0" w:semiHidden="0" w:uiPriority="65" w:name="Medium List 1"/>
-    <w:lsdException w:unhideWhenUsed="0" w:semiHidden="0" w:uiPriority="66" w:name="Medium List 2"/>
-    <w:lsdException w:unhideWhenUsed="0" w:semiHidden="0" w:uiPriority="67" w:name="Medium Grid 1"/>
-    <w:lsdException w:unhideWhenUsed="0" w:semiHidden="0" w:uiPriority="68" w:name="Medium Grid 2"/>
-    <w:lsdException w:unhideWhenUsed="0" w:semiHidden="0" w:uiPriority="69" w:name="Medium Grid 3"/>
-    <w:lsdException w:unhideWhenUsed="0" w:semiHidden="0" w:uiPriority="70" w:name="Dark List"/>
-    <w:lsdException w:unhideWhenUsed="0" w:semiHidden="0" w:uiPriority="71" w:name="Colorful Shading"/>
-    <w:lsdException w:unhideWhenUsed="0" w:semiHidden="0" w:uiPriority="72" w:name="Colorful List"/>
-    <w:lsdException w:unhideWhenUsed="0" w:semiHidden="0" w:uiPriority="73" w:name="Colorful Grid"/>
-    <w:lsdException w:unhideWhenUsed="0" w:semiHidden="0" w:uiPriority="60" w:name="Light Shading Accent 1"/>
-    <w:lsdException w:unhideWhenUsed="0" w:semiHidden="0" w:uiPriority="61" w:name="Light List Accent 1"/>
-    <w:lsdException w:unhideWhenUsed="0" w:semiHidden="0" w:uiPriority="62" w:name="Light Grid Accent 1"/>
-    <w:lsdException w:unhideWhenUsed="0" w:semiHidden="0" w:uiPriority="63" w:name="Medium Shading 1 Accent 1"/>
-    <w:lsdException w:unhideWhenUsed="0" w:semiHidden="0" w:uiPriority="64" w:name="Medium Shading 2 Accent 1"/>
-    <w:lsdException w:unhideWhenUsed="0" w:semiHidden="0" w:uiPriority="65" w:name="Medium List 1 Accent 1"/>
-    <w:lsdException w:unhideWhenUsed="0" w:name="Revision"/>
-    <w:lsdException w:unhideWhenUsed="0" w:semiHidden="0" w:qFormat="1" w:uiPriority="34" w:name="List Paragraph"/>
-    <w:lsdException w:unhideWhenUsed="0" w:semiHidden="0" w:qFormat="1" w:uiPriority="29" w:name="Quote"/>
-    <w:lsdException w:unhideWhenUsed="0" w:semiHidden="0" w:qFormat="1" w:uiPriority="30" w:name="Intense Quote"/>
-    <w:lsdException w:unhideWhenUsed="0" w:semiHidden="0" w:uiPriority="66" w:name="Medium List 2 Accent 1"/>
-    <w:lsdException w:unhideWhenUsed="0" w:semiHidden="0" w:uiPriority="67" w:name="Medium Grid 1 Accent 1"/>
-    <w:lsdException w:unhideWhenUsed="0" w:semiHidden="0" w:uiPriority="68" w:name="Medium Grid 2 Accent 1"/>
-    <w:lsdException w:unhideWhenUsed="0" w:semiHidden="0" w:uiPriority="69" w:name="Medium Grid 3 Accent 1"/>
-    <w:lsdException w:unhideWhenUsed="0" w:semiHidden="0" w:uiPriority="70" w:name="Dark List Accent 1"/>
-    <w:lsdException w:unhideWhenUsed="0" w:semiHidden="0" w:uiPriority="71" w:name="Colorful Shading Accent 1"/>
-    <w:lsdException w:unhideWhenUsed="0" w:semiHidden="0" w:uiPriority="72" w:name="Colorful List Accent 1"/>
-    <w:lsdException w:unhideWhenUsed="0" w:semiHidden="0" w:uiPriority="73" w:name="Colorful Grid Accent 1"/>
-    <w:lsdException w:unhideWhenUsed="0" w:semiHidden="0" w:uiPriority="60" w:name="Light Shading Accent 2"/>
-    <w:lsdException w:unhideWhenUsed="0" w:semiHidden="0" w:uiPriority="61" w:name="Light List Accent 2"/>
-    <w:lsdException w:unhideWhenUsed="0" w:semiHidden="0" w:uiPriority="62" w:name="Light Grid Accent 2"/>
-    <w:lsdException w:unhideWhenUsed="0" w:semiHidden="0" w:uiPriority="63" w:name="Medium Shading 1 Accent 2"/>
-    <w:lsdException w:unhideWhenUsed="0" w:semiHidden="0" w:uiPriority="64" w:name="Medium Shading 2 Accent 2"/>
-    <w:lsdException w:unhideWhenUsed="0" w:semiHidden="0" w:uiPriority="65" w:name="Medium List 1 Accent 2"/>
-    <w:lsdException w:unhideWhenUsed="0" w:semiHidden="0" w:uiPriority="66" w:name="Medium List 2 Accent 2"/>
-    <w:lsdException w:unhideWhenUsed="0" w:semiHidden="0" w:uiPriority="67" w:name="Medium Grid 1 Accent 2"/>
-    <w:lsdException w:unhideWhenUsed="0" w:semiHidden="0" w:uiPriority="68" w:name="Medium Grid 2 Accent 2"/>
-    <w:lsdException w:unhideWhenUsed="0" w:semiHidden="0" w:uiPriority="69" w:name="Medium Grid 3 Accent 2"/>
-    <w:lsdException w:unhideWhenUsed="0" w:semiHidden="0" w:uiPriority="70" w:name="Dark List Accent 2"/>
-    <w:lsdException w:unhideWhenUsed="0" w:semiHidden="0" w:uiPriority="71" w:name="Colorful Shading Accent 2"/>
-    <w:lsdException w:unhideWhenUsed="0" w:semiHidden="0" w:uiPriority="72" w:name="Colorful List Accent 2"/>
-    <w:lsdException w:unhideWhenUsed="0" w:semiHidden="0" w:uiPriority="73" w:name="Colorful Grid Accent 2"/>
-    <w:lsdException w:unhideWhenUsed="0" w:semiHidden="0" w:uiPriority="60" w:name="Light Shading Accent 3"/>
-    <w:lsdException w:unhideWhenUsed="0" w:semiHidden="0" w:uiPriority="61" w:name="Light List Accent 3"/>
-    <w:lsdException w:unhideWhenUsed="0" w:semiHidden="0" w:uiPriority="62" w:name="Light Grid Accent 3"/>
-    <w:lsdException w:unhideWhenUsed="0" w:semiHidden="0" w:uiPriority="63" w:name="Medium Shading 1 Accent 3"/>
-    <w:lsdException w:unhideWhenUsed="0" w:semiHidden="0" w:uiPriority="64" w:name="Medium Shading 2 Accent 3"/>
-    <w:lsdException w:unhideWhenUsed="0" w:semiHidden="0" w:uiPriority="65" w:name="Medium List 1 Accent 3"/>
-    <w:lsdException w:unhideWhenUsed="0" w:semiHidden="0" w:uiPriority="66" w:name="Medium List 2 Accent 3"/>
-    <w:lsdException w:unhideWhenUsed="0" w:semiHidden="0" w:uiPriority="67" w:name="Medium Grid 1 Accent 3"/>
-    <w:lsdException w:unhideWhenUsed="0" w:semiHidden="0" w:uiPriority="68" w:name="Medium Grid 2 Accent 3"/>
-    <w:lsdException w:unhideWhenUsed="0" w:semiHidden="0" w:uiPriority="69" w:name="Medium Grid 3 Accent 3"/>
-    <w:lsdException w:unhideWhenUsed="0" w:semiHidden="0" w:uiPriority="70" w:name="Dark List Accent 3"/>
-    <w:lsdException w:unhideWhenUsed="0" w:semiHidden="0" w:uiPriority="71" w:name="Colorful Shading Accent 3"/>
-    <w:lsdException w:unhideWhenUsed="0" w:semiHidden="0" w:uiPriority="72" w:name="Colorful List Accent 3"/>
-    <w:lsdException w:unhideWhenUsed="0" w:semiHidden="0" w:uiPriority="73" w:name="Colorful Grid Accent 3"/>
-    <w:lsdException w:unhideWhenUsed="0" w:semiHidden="0" w:uiPriority="60" w:name="Light Shading Accent 4"/>
-    <w:lsdException w:unhideWhenUsed="0" w:semiHidden="0" w:uiPriority="61" w:name="Light List Accent 4"/>
-    <w:lsdException w:unhideWhenUsed="0" w:semiHidden="0" w:uiPriority="62" w:name="Light Grid Accent 4"/>
-    <w:lsdException w:unhideWhenUsed="0" w:semiHidden="0" w:uiPriority="63" w:name="Medium Shading 1 Accent 4"/>
-    <w:lsdException w:unhideWhenUsed="0" w:semiHidden="0" w:uiPriority="64" w:name="Medium Shading 2 Accent 4"/>
-    <w:lsdException w:unhideWhenUsed="0" w:semiHidden="0" w:uiPriority="65" w:name="Medium List 1 Accent 4"/>
-    <w:lsdException w:unhideWhenUsed="0" w:semiHidden="0" w:uiPriority="66" w:name="Medium List 2 Accent 4"/>
-    <w:lsdException w:unhideWhenUsed="0" w:semiHidden="0" w:uiPriority="67" w:name="Medium Grid 1 Accent 4"/>
-    <w:lsdException w:unhideWhenUsed="0" w:semiHidden="0" w:uiPriority="68" w:name="Medium Grid 2 Accent 4"/>
-    <w:lsdException w:unhideWhenUsed="0" w:semiHidden="0" w:uiPriority="69" w:name="Medium Grid 3 Accent 4"/>
-    <w:lsdException w:unhideWhenUsed="0" w:semiHidden="0" w:uiPriority="70" w:name="Dark List Accent 4"/>
-    <w:lsdException w:unhideWhenUsed="0" w:semiHidden="0" w:uiPriority="71" w:name="Colorful Shading Accent 4"/>
-    <w:lsdException w:unhideWhenUsed="0" w:semiHidden="0" w:uiPriority="72" w:name="Colorful List Accent 4"/>
-    <w:lsdException w:unhideWhenUsed="0" w:semiHidden="0" w:uiPriority="73" w:name="Colorful Grid Accent 4"/>
-    <w:lsdException w:unhideWhenUsed="0" w:semiHidden="0" w:uiPriority="60" w:name="Light Shading Accent 5"/>
-    <w:lsdException w:unhideWhenUsed="0" w:semiHidden="0" w:uiPriority="61" w:name="Light List Accent 5"/>
-    <w:lsdException w:unhideWhenUsed="0" w:semiHidden="0" w:uiPriority="62" w:name="Light Grid Accent 5"/>
-    <w:lsdException w:unhideWhenUsed="0" w:semiHidden="0" w:uiPriority="63" w:name="Medium Shading 1 Accent 5"/>
-    <w:lsdException w:unhideWhenUsed="0" w:semiHidden="0" w:uiPriority="64" w:name="Medium Shading 2 Accent 5"/>
-    <w:lsdException w:unhideWhenUsed="0" w:semiHidden="0" w:uiPriority="65" w:name="Medium List 1 Accent 5"/>
-    <w:lsdException w:unhideWhenUsed="0" w:semiHidden="0" w:uiPriority="66" w:name="Medium List 2 Accent 5"/>
-    <w:lsdException w:unhideWhenUsed="0" w:semiHidden="0" w:uiPriority="67" w:name="Medium Grid 1 Accent 5"/>
-    <w:lsdException w:unhideWhenUsed="0" w:semiHidden="0" w:uiPriority="68" w:name="Medium Grid 2 Accent 5"/>
-    <w:lsdException w:unhideWhenUsed="0" w:semiHidden="0" w:uiPriority="69" w:name="Medium Grid 3 Accent 5"/>
-    <w:lsdException w:unhideWhenUsed="0" w:semiHidden="0" w:uiPriority="70" w:name="Dark List Accent 5"/>
-    <w:lsdException w:unhideWhenUsed="0" w:semiHidden="0" w:uiPriority="71" w:name="Colorful Shading Accent 5"/>
-    <w:lsdException w:unhideWhenUsed="0" w:semiHidden="0" w:uiPriority="72" w:name="Colorful List Accent 5"/>
-    <w:lsdException w:unhideWhenUsed="0" w:semiHidden="0" w:uiPriority="73" w:name="Colorful Grid Accent 5"/>
-    <w:lsdException w:unhideWhenUsed="0" w:semiHidden="0" w:uiPriority="60" w:name="Light Shading Accent 6"/>
-    <w:lsdException w:unhideWhenUsed="0" w:semiHidden="0" w:uiPriority="61" w:name="Light List Accent 6"/>
-    <w:lsdException w:unhideWhenUsed="0" w:semiHidden="0" w:uiPriority="62" w:name="Light Grid Accent 6"/>
-    <w:lsdException w:unhideWhenUsed="0" w:semiHidden="0" w:uiPriority="63" w:name="Medium Shading 1 Accent 6"/>
-    <w:lsdException w:unhideWhenUsed="0" w:semiHidden="0" w:uiPriority="64" w:name="Medium Shading 2 Accent 6"/>
-    <w:lsdException w:unhideWhenUsed="0" w:semiHidden="0" w:uiPriority="65" w:name="Medium List 1 Accent 6"/>
-    <w:lsdException w:unhideWhenUsed="0" w:semiHidden="0" w:uiPriority="66" w:name="Medium List 2 Accent 6"/>
-    <w:lsdException w:unhideWhenUsed="0" w:semiHidden="0" w:uiPriority="67" w:name="Medium Grid 1 Accent 6"/>
-    <w:lsdException w:unhideWhenUsed="0" w:semiHidden="0" w:uiPriority="68" w:name="Medium Grid 2 Accent 6"/>
-    <w:lsdException w:unhideWhenUsed="0" w:semiHidden="0" w:uiPriority="69" w:name="Medium Grid 3 Accent 6"/>
-    <w:lsdException w:unhideWhenUsed="0" w:semiHidden="0" w:uiPriority="70" w:name="Dark List Accent 6"/>
-    <w:lsdException w:unhideWhenUsed="0" w:semiHidden="0" w:uiPriority="71" w:name="Colorful Shading Accent 6"/>
-    <w:lsdException w:unhideWhenUsed="0" w:semiHidden="0" w:uiPriority="72" w:name="Colorful List Accent 6"/>
-    <w:lsdException w:unhideWhenUsed="0" w:semiHidden="0" w:uiPriority="73" w:name="Colorful Grid Accent 6"/>
-    <w:lsdException w:unhideWhenUsed="0" w:semiHidden="0" w:qFormat="1" w:uiPriority="19" w:name="Subtle Emphasis"/>
-    <w:lsdException w:unhideWhenUsed="0" w:semiHidden="0" w:qFormat="1" w:uiPriority="21" w:name="Intense Emphasis"/>
-    <w:lsdException w:unhideWhenUsed="0" w:semiHidden="0" w:qFormat="1" w:uiPriority="31" w:name="Subtle Reference"/>
-    <w:lsdException w:unhideWhenUsed="0" w:semiHidden="0" w:qFormat="1" w:uiPriority="32" w:name="Intense Reference"/>
-    <w:lsdException w:unhideWhenUsed="0" w:semiHidden="0" w:qFormat="1" w:uiPriority="33" w:name="Book Title"/>
-    <w:lsdException w:uiPriority="37" w:name="Bibliography"/>
-    <w:lsdException w:qFormat="1" w:uiPriority="39" w:name="TOC Heading"/>
+  <w:latentStyles w:defLockedState="0" w:defUIPriority="99" w:defSemiHidden="1" w:defUnhideWhenUsed="1" w:defQFormat="0" w:count="267">
+    <w:lsdException w:name="Normal" w:uiPriority="0" w:semiHidden="0" w:unhideWhenUsed="0" w:qFormat="1"/>
+    <w:lsdException w:name="heading 1" w:uiPriority="9" w:semiHidden="0" w:unhideWhenUsed="0" w:qFormat="1"/>
+    <w:lsdException w:name="heading 2" w:uiPriority="9" w:qFormat="1"/>
+    <w:lsdException w:name="heading 3" w:uiPriority="0" w:qFormat="1"/>
+    <w:lsdException w:name="heading 4" w:uiPriority="9" w:qFormat="1"/>
+    <w:lsdException w:name="heading 5" w:uiPriority="9" w:qFormat="1"/>
+    <w:lsdException w:name="heading 6" w:uiPriority="9" w:qFormat="1"/>
+    <w:lsdException w:name="heading 7" w:uiPriority="9" w:qFormat="1"/>
+    <w:lsdException w:name="heading 8" w:uiPriority="9" w:qFormat="1"/>
+    <w:lsdException w:name="heading 9" w:uiPriority="9" w:qFormat="1"/>
+    <w:lsdException w:name="toc 1" w:uiPriority="39"/>
+    <w:lsdException w:name="toc 2" w:uiPriority="39"/>
+    <w:lsdException w:name="toc 3" w:uiPriority="39"/>
+    <w:lsdException w:name="toc 4" w:uiPriority="39"/>
+    <w:lsdException w:name="toc 5" w:uiPriority="39"/>
+    <w:lsdException w:name="toc 6" w:uiPriority="39"/>
+    <w:lsdException w:name="toc 7" w:uiPriority="39"/>
+    <w:lsdException w:name="toc 8" w:uiPriority="39"/>
+    <w:lsdException w:name="toc 9" w:uiPriority="39"/>
+    <w:lsdException w:name="caption" w:uiPriority="35" w:qFormat="1"/>
+    <w:lsdException w:name="Title" w:uiPriority="10" w:semiHidden="0" w:unhideWhenUsed="0" w:qFormat="1"/>
+    <w:lsdException w:name="Default Paragraph Font" w:uiPriority="1"/>
+    <w:lsdException w:name="Subtitle" w:uiPriority="11" w:semiHidden="0" w:unhideWhenUsed="0" w:qFormat="1"/>
+    <w:lsdException w:name="Hyperlink" w:uiPriority="0"/>
+    <w:lsdException w:name="Strong" w:uiPriority="22" w:semiHidden="0" w:unhideWhenUsed="0" w:qFormat="1"/>
+    <w:lsdException w:name="Emphasis" w:uiPriority="20" w:semiHidden="0" w:unhideWhenUsed="0" w:qFormat="1"/>
+    <w:lsdException w:name="Table Grid" w:uiPriority="59" w:semiHidden="0" w:unhideWhenUsed="0"/>
+    <w:lsdException w:name="Placeholder Text" w:unhideWhenUsed="0"/>
+    <w:lsdException w:name="No Spacing" w:uiPriority="1" w:unhideWhenUsed="0" w:qFormat="1"/>
+    <w:lsdException w:name="Light Shading" w:uiPriority="60" w:semiHidden="0" w:unhideWhenUsed="0"/>
+    <w:lsdException w:name="Light List" w:uiPriority="61" w:semiHidden="0" w:unhideWhenUsed="0"/>
+    <w:lsdException w:name="Light Grid" w:uiPriority="62" w:semiHidden="0" w:unhideWhenUsed="0"/>
+    <w:lsdException w:name="Medium Shading 1" w:uiPriority="63" w:semiHidden="0" w:unhideWhenUsed="0"/>
+    <w:lsdException w:name="Medium Shading 2" w:uiPriority="64" w:semiHidden="0" w:unhideWhenUsed="0"/>
+    <w:lsdException w:name="Medium List 1" w:uiPriority="65" w:semiHidden="0" w:unhideWhenUsed="0"/>
+    <w:lsdException w:name="Medium List 2" w:uiPriority="66" w:semiHidden="0" w:unhideWhenUsed="0"/>
+    <w:lsdException w:name="Medium Grid 1" w:uiPriority="67" w:semiHidden="0" w:unhideWhenUsed="0"/>
+    <w:lsdException w:name="Medium Grid 2" w:uiPriority="68" w:semiHidden="0" w:unhideWhenUsed="0"/>
+    <w:lsdException w:name="Medium Grid 3" w:uiPriority="69" w:semiHidden="0" w:unhideWhenUsed="0"/>
+    <w:lsdException w:name="Dark List" w:uiPriority="70" w:semiHidden="0" w:unhideWhenUsed="0"/>
+    <w:lsdException w:name="Colorful Shading" w:uiPriority="71" w:semiHidden="0" w:unhideWhenUsed="0"/>
+    <w:lsdException w:name="Colorful List" w:uiPriority="72" w:semiHidden="0" w:unhideWhenUsed="0"/>
+    <w:lsdException w:name="Colorful Grid" w:uiPriority="73" w:semiHidden="0" w:unhideWhenUsed="0"/>
+    <w:lsdException w:name="Light Shading Accent 1" w:uiPriority="60" w:semiHidden="0" w:unhideWhenUsed="0"/>
+    <w:lsdException w:name="Light List Accent 1" w:uiPriority="61" w:semiHidden="0" w:unhideWhenUsed="0"/>
+    <w:lsdException w:name="Light Grid Accent 1" w:uiPriority="62" w:semiHidden="0" w:unhideWhenUsed="0"/>
+    <w:lsdException w:name="Medium Shading 1 Accent 1" w:uiPriority="63" w:semiHidden="0" w:unhideWhenUsed="0"/>
+    <w:lsdException w:name="Medium Shading 2 Accent 1" w:uiPriority="64" w:semiHidden="0" w:unhideWhenUsed="0"/>
+    <w:lsdException w:name="Medium List 1 Accent 1" w:uiPriority="65" w:semiHidden="0" w:unhideWhenUsed="0"/>
+    <w:lsdException w:name="Revision" w:unhideWhenUsed="0"/>
+    <w:lsdException w:name="List Paragraph" w:uiPriority="34" w:semiHidden="0" w:unhideWhenUsed="0" w:qFormat="1"/>
+    <w:lsdException w:name="Quote" w:uiPriority="29" w:semiHidden="0" w:unhideWhenUsed="0" w:qFormat="1"/>
+    <w:lsdException w:name="Intense Quote" w:uiPriority="30" w:semiHidden="0" w:unhideWhenUsed="0" w:qFormat="1"/>
+    <w:lsdException w:name="Medium List 2 Accent 1" w:uiPriority="66" w:semiHidden="0" w:unhideWhenUsed="0"/>
+    <w:lsdException w:name="Medium Grid 1 Accent 1" w:uiPriority="67" w:semiHidden="0" w:unhideWhenUsed="0"/>
+    <w:lsdException w:name="Medium Grid 2 Accent 1" w:uiPriority="68" w:semiHidden="0" w:unhideWhenUsed="0"/>
+    <w:lsdException w:name="Medium Grid 3 Accent 1" w:uiPriority="69" w:semiHidden="0" w:unhideWhenUsed="0"/>
+    <w:lsdException w:name="Dark List Accent 1" w:uiPriority="70" w:semiHidden="0" w:unhideWhenUsed="0"/>
+    <w:lsdException w:name="Colorful Shading Accent 1" w:uiPriority="71" w:semiHidden="0" w:unhideWhenUsed="0"/>
+    <w:lsdException w:name="Colorful List Accent 1" w:uiPriority="72" w:semiHidden="0" w:unhideWhenUsed="0"/>
+    <w:lsdException w:name="Colorful Grid Accent 1" w:uiPriority="73" w:semiHidden="0" w:unhideWhenUsed="0"/>
+    <w:lsdException w:name="Light Shading Accent 2" w:uiPriority="60" w:semiHidden="0" w:unhideWhenUsed="0"/>
+    <w:lsdException w:name="Light List Accent 2" w:uiPriority="61" w:semiHidden="0" w:unhideWhenUsed="0"/>
+    <w:lsdException w:name="Light Grid Accent 2" w:uiPriority="62" w:semiHidden="0" w:unhideWhenUsed="0"/>
+    <w:lsdException w:name="Medium Shading 1 Accent 2" w:uiPriority="63" w:semiHidden="0" w:unhideWhenUsed="0"/>
+    <w:lsdException w:name="Medium Shading 2 Accent 2" w:uiPriority="64" w:semiHidden="0" w:unhideWhenUsed="0"/>
+    <w:lsdException w:name="Medium List 1 Accent 2" w:uiPriority="65" w:semiHidden="0" w:unhideWhenUsed="0"/>
+    <w:lsdException w:name="Medium List 2 Accent 2" w:uiPriority="66" w:semiHidden="0" w:unhideWhenUsed="0"/>
+    <w:lsdException w:name="Medium Grid 1 Accent 2" w:uiPriority="67" w:semiHidden="0" w:unhideWhenUsed="0"/>
+    <w:lsdException w:name="Medium Grid 2 Accent 2" w:uiPriority="68" w:semiHidden="0" w:unhideWhenUsed="0"/>
+    <w:lsdException w:name="Medium Grid 3 Accent 2" w:uiPriority="69" w:semiHidden="0" w:unhideWhenUsed="0"/>
+    <w:lsdException w:name="Dark List Accent 2" w:uiPriority="70" w:semiHidden="0" w:unhideWhenUsed="0"/>
+    <w:lsdException w:name="Colorful Shading Accent 2" w:uiPriority="71" w:semiHidden="0" w:unhideWhenUsed="0"/>
+    <w:lsdException w:name="Colorful List Accent 2" w:uiPriority="72" w:semiHidden="0" w:unhideWhenUsed="0"/>
+    <w:lsdException w:name="Colorful Grid Accent 2" w:uiPriority="73" w:semiHidden="0" w:unhideWhenUsed="0"/>
+    <w:lsdException w:name="Light Shading Accent 3" w:uiPriority="60" w:semiHidden="0" w:unhideWhenUsed="0"/>
+    <w:lsdException w:name="Light List Accent 3" w:uiPriority="61" w:semiHidden="0" w:unhideWhenUsed="0"/>
+    <w:lsdException w:name="Light Grid Accent 3" w:uiPriority="62" w:semiHidden="0" w:unhideWhenUsed="0"/>
+    <w:lsdException w:name="Medium Shading 1 Accent 3" w:uiPriority="63" w:semiHidden="0" w:unhideWhenUsed="0"/>
+    <w:lsdException w:name="Medium Shading 2 Accent 3" w:uiPriority="64" w:semiHidden="0" w:unhideWhenUsed="0"/>
+    <w:lsdException w:name="Medium List 1 Accent 3" w:uiPriority="65" w:semiHidden="0" w:unhideWhenUsed="0"/>
+    <w:lsdException w:name="Medium List 2 Accent 3" w:uiPriority="66" w:semiHidden="0" w:unhideWhenUsed="0"/>
+    <w:lsdException w:name="Medium Grid 1 Accent 3" w:uiPriority="67" w:semiHidden="0" w:unhideWhenUsed="0"/>
+    <w:lsdException w:name="Medium Grid 2 Accent 3" w:uiPriority="68" w:semiHidden="0" w:unhideWhenUsed="0"/>
+    <w:lsdException w:name="Medium Grid 3 Accent 3" w:uiPriority="69" w:semiHidden="0" w:unhideWhenUsed="0"/>
+    <w:lsdException w:name="Dark List Accent 3" w:uiPriority="70" w:semiHidden="0" w:unhideWhenUsed="0"/>
+    <w:lsdException w:name="Colorful Shading Accent 3" w:uiPriority="71" w:semiHidden="0" w:unhideWhenUsed="0"/>
+    <w:lsdException w:name="Colorful List Accent 3" w:uiPriority="72" w:semiHidden="0" w:unhideWhenUsed="0"/>
+    <w:lsdException w:name="Colorful Grid Accent 3" w:uiPriority="73" w:semiHidden="0" w:unhideWhenUsed="0"/>
+    <w:lsdException w:name="Light Shading Accent 4" w:uiPriority="60" w:semiHidden="0" w:unhideWhenUsed="0"/>
+    <w:lsdException w:name="Light List Accent 4" w:uiPriority="61" w:semiHidden="0" w:unhideWhenUsed="0"/>
+    <w:lsdException w:name="Light Grid Accent 4" w:uiPriority="62" w:semiHidden="0" w:unhideWhenUsed="0"/>
+    <w:lsdException w:name="Medium Shading 1 Accent 4" w:uiPriority="63" w:semiHidden="0" w:unhideWhenUsed="0"/>
+    <w:lsdException w:name="Medium Shading 2 Accent 4" w:uiPriority="64" w:semiHidden="0" w:unhideWhenUsed="0"/>
+    <w:lsdException w:name="Medium List 1 Accent 4" w:uiPriority="65" w:semiHidden="0" w:unhideWhenUsed="0"/>
+    <w:lsdException w:name="Medium List 2 Accent 4" w:uiPriority="66" w:semiHidden="0" w:unhideWhenUsed="0"/>
+    <w:lsdException w:name="Medium Grid 1 Accent 4" w:uiPriority="67" w:semiHidden="0" w:unhideWhenUsed="0"/>
+    <w:lsdException w:name="Medium Grid 2 Accent 4" w:uiPriority="68" w:semiHidden="0" w:unhideWhenUsed="0"/>
+    <w:lsdException w:name="Medium Grid 3 Accent 4" w:uiPriority="69" w:semiHidden="0" w:unhideWhenUsed="0"/>
+    <w:lsdException w:name="Dark List Accent 4" w:uiPriority="70" w:semiHidden="0" w:unhideWhenUsed="0"/>
+    <w:lsdException w:name="Colorful Shading Accent 4" w:uiPriority="71" w:semiHidden="0" w:unhideWhenUsed="0"/>
+    <w:lsdException w:name="Colorful List Accent 4" w:uiPriority="72" w:semiHidden="0" w:unhideWhenUsed="0"/>
+    <w:lsdException w:name="Colorful Grid Accent 4" w:uiPriority="73" w:semiHidden="0" w:unhideWhenUsed="0"/>
+    <w:lsdException w:name="Light Shading Accent 5" w:uiPriority="60" w:semiHidden="0" w:unhideWhenUsed="0"/>
+    <w:lsdException w:name="Light List Accent 5" w:uiPriority="61" w:semiHidden="0" w:unhideWhenUsed="0"/>
+    <w:lsdException w:name="Light Grid Accent 5" w:uiPriority="62" w:semiHidden="0" w:unhideWhenUsed="0"/>
+    <w:lsdException w:name="Medium Shading 1 Accent 5" w:uiPriority="63" w:semiHidden="0" w:unhideWhenUsed="0"/>
+    <w:lsdException w:name="Medium Shading 2 Accent 5" w:uiPriority="64" w:semiHidden="0" w:unhideWhenUsed="0"/>
+    <w:lsdException w:name="Medium List 1 Accent 5" w:uiPriority="65" w:semiHidden="0" w:unhideWhenUsed="0"/>
+    <w:lsdException w:name="Medium List 2 Accent 5" w:uiPriority="66" w:semiHidden="0" w:unhideWhenUsed="0"/>
+    <w:lsdException w:name="Medium Grid 1 Accent 5" w:uiPriority="67" w:semiHidden="0" w:unhideWhenUsed="0"/>
+    <w:lsdException w:name="Medium Grid 2 Accent 5" w:uiPriority="68" w:semiHidden="0" w:unhideWhenUsed="0"/>
+    <w:lsdException w:name="Medium Grid 3 Accent 5" w:uiPriority="69" w:semiHidden="0" w:unhideWhenUsed="0"/>
+    <w:lsdException w:name="Dark List Accent 5" w:uiPriority="70" w:semiHidden="0" w:unhideWhenUsed="0"/>
+    <w:lsdException w:name="Colorful Shading Accent 5" w:uiPriority="71" w:semiHidden="0" w:unhideWhenUsed="0"/>
+    <w:lsdException w:name="Colorful List Accent 5" w:uiPriority="72" w:semiHidden="0" w:unhideWhenUsed="0"/>
+    <w:lsdException w:name="Colorful Grid Accent 5" w:uiPriority="73" w:semiHidden="0" w:unhideWhenUsed="0"/>
+    <w:lsdException w:name="Light Shading Accent 6" w:uiPriority="60" w:semiHidden="0" w:unhideWhenUsed="0"/>
+    <w:lsdException w:name="Light List Accent 6" w:uiPriority="61" w:semiHidden="0" w:unhideWhenUsed="0"/>
+    <w:lsdException w:name="Light Grid Accent 6" w:uiPriority="62" w:semiHidden="0" w:unhideWhenUsed="0"/>
+    <w:lsdException w:name="Medium Shading 1 Accent 6" w:uiPriority="63" w:semiHidden="0" w:unhideWhenUsed="0"/>
+    <w:lsdException w:name="Medium Shading 2 Accent 6" w:uiPriority="64" w:semiHidden="0" w:unhideWhenUsed="0"/>
+    <w:lsdException w:name="Medium List 1 Accent 6" w:uiPriority="65" w:semiHidden="0" w:unhideWhenUsed="0"/>
+    <w:lsdException w:name="Medium List 2 Accent 6" w:uiPriority="66" w:semiHidden="0" w:unhideWhenUsed="0"/>
+    <w:lsdException w:name="Medium Grid 1 Accent 6" w:uiPriority="67" w:semiHidden="0" w:unhideWhenUsed="0"/>
+    <w:lsdException w:name="Medium Grid 2 Accent 6" w:uiPriority="68" w:semiHidden="0" w:unhideWhenUsed="0"/>
+    <w:lsdException w:name="Medium Grid 3 Accent 6" w:uiPriority="69" w:semiHidden="0" w:unhideWhenUsed="0"/>
+    <w:lsdException w:name="Dark List Accent 6" w:uiPriority="70" w:semiHidden="0" w:unhideWhenUsed="0"/>
+    <w:lsdException w:name="Colorful Shading Accent 6" w:uiPriority="71" w:semiHidden="0" w:unhideWhenUsed="0"/>
+    <w:lsdException w:name="Colorful List Accent 6" w:uiPriority="72" w:semiHidden="0" w:unhideWhenUsed="0"/>
+    <w:lsdException w:name="Colorful Grid Accent 6" w:uiPriority="73" w:semiHidden="0" w:unhideWhenUsed="0"/>
+    <w:lsdException w:name="Subtle Emphasis" w:uiPriority="19" w:semiHidden="0" w:unhideWhenUsed="0" w:qFormat="1"/>
+    <w:lsdException w:name="Intense Emphasis" w:uiPriority="21" w:semiHidden="0" w:unhideWhenUsed="0" w:qFormat="1"/>
+    <w:lsdException w:name="Subtle Reference" w:uiPriority="31" w:semiHidden="0" w:unhideWhenUsed="0" w:qFormat="1"/>
+    <w:lsdException w:name="Intense Reference" w:uiPriority="32" w:semiHidden="0" w:unhideWhenUsed="0" w:qFormat="1"/>
+    <w:lsdException w:name="Book Title" w:uiPriority="33" w:semiHidden="0" w:unhideWhenUsed="0" w:qFormat="1"/>
+    <w:lsdException w:name="Bibliography" w:uiPriority="37"/>
+    <w:lsdException w:name="TOC Heading" w:uiPriority="39" w:qFormat="1"/>
   </w:latentStyles>
   <w:style w:type="paragraph" w:styleId="Normal" w:default="1">
     <w:name w:val="Normal"/>
@@ -2567,12 +2665,14 @@
     <w:uiPriority w:val="1"/>
     <w:semiHidden/>
     <w:unhideWhenUsed/>
+    <w:qFormat/>
     <w:rPr/>
   </w:style>
   <w:style w:type="character" w:styleId="Heading3Char" w:customStyle="1">
     <w:name w:val="Heading 3 Char"/>
     <w:basedOn w:val="DefaultParagraphFont"/>
     <w:link w:val="Heading3"/>
+    <w:qFormat/>
     <w:rsid w:val="00e84129"/>
     <w:rPr>
       <w:rFonts w:ascii="Times New Roman" w:hAnsi="Times New Roman" w:eastAsia="Times New Roman" w:cs="Times New Roman"/>
@@ -2588,6 +2688,7 @@
     <w:link w:val="TextBody"/>
     <w:uiPriority w:val="99"/>
     <w:semiHidden/>
+    <w:qFormat/>
     <w:rsid w:val="00e84129"/>
     <w:rPr>
       <w:rFonts w:ascii="Times New Roman" w:hAnsi="Times New Roman" w:eastAsia="Calibri" w:cs="Times New Roman"/>
@@ -2601,6 +2702,7 @@
     <w:basedOn w:val="DefaultParagraphFont"/>
     <w:link w:val="Heading2"/>
     <w:uiPriority w:val="9"/>
+    <w:qFormat/>
     <w:rsid w:val="00404d03"/>
     <w:rPr>
       <w:rFonts w:ascii="Calibri" w:hAnsi="Calibri"/>
@@ -2620,7 +2722,6 @@
       <w:rFonts w:cs="Times New Roman"/>
       <w:color w:val="0000FF"/>
       <w:u w:val="single"/>
-      <w:lang w:val="zxx" w:eastAsia="zxx" w:bidi="zxx"/>
     </w:rPr>
   </w:style>
   <w:style w:type="character" w:styleId="BalloonTextChar" w:customStyle="1">
@@ -2629,6 +2730,7 @@
     <w:link w:val="BalloonText"/>
     <w:uiPriority w:val="99"/>
     <w:semiHidden/>
+    <w:qFormat/>
     <w:rsid w:val="00311b53"/>
     <w:rPr>
       <w:rFonts w:ascii="Lucida Grande" w:hAnsi="Lucida Grande" w:eastAsia="Calibri" w:cs="Lucida Grande"/>
@@ -2643,6 +2745,7 @@
     <w:link w:val="Header"/>
     <w:uiPriority w:val="99"/>
     <w:semiHidden/>
+    <w:qFormat/>
     <w:rsid w:val="00637a7e"/>
     <w:rPr>
       <w:rFonts w:ascii="Times New Roman" w:hAnsi="Times New Roman" w:eastAsia="Calibri" w:cs="Times New Roman"/>
@@ -2657,6 +2760,7 @@
     <w:link w:val="Footer"/>
     <w:uiPriority w:val="99"/>
     <w:semiHidden/>
+    <w:qFormat/>
     <w:rsid w:val="00637a7e"/>
     <w:rPr>
       <w:rFonts w:ascii="Times New Roman" w:hAnsi="Times New Roman" w:eastAsia="Calibri" w:cs="Times New Roman"/>
@@ -2670,6 +2774,7 @@
     <w:basedOn w:val="DefaultParagraphFont"/>
     <w:link w:val="Heading1"/>
     <w:uiPriority w:val="9"/>
+    <w:qFormat/>
     <w:rsid w:val="000c5b22"/>
     <w:rPr>
       <w:rFonts w:ascii="Calibri" w:hAnsi="Calibri"/>
@@ -2686,6 +2791,7 @@
     <w:basedOn w:val="DefaultParagraphFont"/>
     <w:link w:val="Heading4"/>
     <w:uiPriority w:val="9"/>
+    <w:qFormat/>
     <w:rsid w:val="000c5b22"/>
     <w:rPr>
       <w:rFonts w:ascii="Calibri" w:hAnsi="Calibri"/>
@@ -2704,6 +2810,7 @@
     <w:basedOn w:val="DefaultParagraphFont"/>
     <w:link w:val="Heading5"/>
     <w:uiPriority w:val="9"/>
+    <w:qFormat/>
     <w:rsid w:val="000c5b22"/>
     <w:rPr>
       <w:rFonts w:ascii="Calibri" w:hAnsi="Calibri"/>
@@ -2718,6 +2825,7 @@
     <w:basedOn w:val="DefaultParagraphFont"/>
     <w:link w:val="Quote"/>
     <w:uiPriority w:val="29"/>
+    <w:qFormat/>
     <w:rsid w:val="000c5b22"/>
     <w:rPr>
       <w:rFonts w:ascii="Arial" w:hAnsi="Arial" w:eastAsia="Calibri" w:cs="Times New Roman"/>
@@ -2770,6 +2878,7 @@
     <w:basedOn w:val="DefaultParagraphFont"/>
     <w:link w:val="IntenseQuote"/>
     <w:uiPriority w:val="30"/>
+    <w:qFormat/>
     <w:rsid w:val="000c5b22"/>
     <w:rPr>
       <w:rFonts w:ascii="Arial" w:hAnsi="Arial" w:eastAsia="Calibri" w:cs="Times New Roman"/>
@@ -2785,6 +2894,7 @@
   </w:style>
   <w:style w:type="character" w:styleId="ListLabel1" w:customStyle="1">
     <w:name w:val="ListLabel 1"/>
+    <w:qFormat/>
     <w:rsid w:val="0017462b"/>
     <w:rPr>
       <w:rFonts w:cs="Arial Black"/>
@@ -2792,6 +2902,7 @@
   </w:style>
   <w:style w:type="character" w:styleId="ListLabel2" w:customStyle="1">
     <w:name w:val="ListLabel 2"/>
+    <w:qFormat/>
     <w:rsid w:val="0017462b"/>
     <w:rPr>
       <w:rFonts w:cs="Arial"/>
@@ -2799,6 +2910,7 @@
   </w:style>
   <w:style w:type="character" w:styleId="ListLabel3" w:customStyle="1">
     <w:name w:val="ListLabel 3"/>
+    <w:qFormat/>
     <w:rsid w:val="0017462b"/>
     <w:rPr>
       <w:rFonts w:cs="Courier New"/>
@@ -2806,6 +2918,7 @@
   </w:style>
   <w:style w:type="character" w:styleId="ListLabel4" w:customStyle="1">
     <w:name w:val="ListLabel 4"/>
+    <w:qFormat/>
     <w:rsid w:val="0017462b"/>
     <w:rPr>
       <w:rFonts w:cs="Wingdings"/>
@@ -2815,6 +2928,7 @@
   </w:style>
   <w:style w:type="character" w:styleId="ListLabel5" w:customStyle="1">
     <w:name w:val="ListLabel 5"/>
+    <w:qFormat/>
     <w:rsid w:val="0017462b"/>
     <w:rPr>
       <w:rFonts w:cs="Courier New"/>
@@ -2822,6 +2936,7 @@
   </w:style>
   <w:style w:type="character" w:styleId="ListLabel6" w:customStyle="1">
     <w:name w:val="ListLabel 6"/>
+    <w:qFormat/>
     <w:rsid w:val="0017462b"/>
     <w:rPr>
       <w:rFonts w:cs="Symbol"/>
@@ -2829,6 +2944,7 @@
   </w:style>
   <w:style w:type="character" w:styleId="ListLabel7" w:customStyle="1">
     <w:name w:val="ListLabel 7"/>
+    <w:qFormat/>
     <w:rsid w:val="0017462b"/>
     <w:rPr>
       <w:rFonts w:cs="Wingdings"/>
@@ -2838,6 +2954,7 @@
   </w:style>
   <w:style w:type="character" w:styleId="ListLabel8" w:customStyle="1">
     <w:name w:val="ListLabel 8"/>
+    <w:qFormat/>
     <w:rsid w:val="0017462b"/>
     <w:rPr>
       <w:rFonts w:cs="Courier New"/>
@@ -2845,6 +2962,7 @@
   </w:style>
   <w:style w:type="character" w:styleId="ListLabel9" w:customStyle="1">
     <w:name w:val="ListLabel 9"/>
+    <w:qFormat/>
     <w:rsid w:val="0017462b"/>
     <w:rPr>
       <w:rFonts w:cs="Symbol"/>
@@ -2852,6 +2970,7 @@
   </w:style>
   <w:style w:type="character" w:styleId="ListLabel10" w:customStyle="1">
     <w:name w:val="ListLabel 10"/>
+    <w:qFormat/>
     <w:rsid w:val="008e6418"/>
     <w:rPr>
       <w:rFonts w:cs="Wingdings"/>
@@ -2861,6 +2980,7 @@
   </w:style>
   <w:style w:type="character" w:styleId="ListLabel11" w:customStyle="1">
     <w:name w:val="ListLabel 11"/>
+    <w:qFormat/>
     <w:rsid w:val="008e6418"/>
     <w:rPr>
       <w:rFonts w:cs="Courier New"/>
@@ -2868,6 +2988,7 @@
   </w:style>
   <w:style w:type="character" w:styleId="ListLabel12" w:customStyle="1">
     <w:name w:val="ListLabel 12"/>
+    <w:qFormat/>
     <w:rsid w:val="008e6418"/>
     <w:rPr>
       <w:rFonts w:cs="Symbol"/>
@@ -2875,6 +2996,7 @@
   </w:style>
   <w:style w:type="character" w:styleId="ListLabel13" w:customStyle="1">
     <w:name w:val="ListLabel 13"/>
+    <w:qFormat/>
     <w:rsid w:val="008e6418"/>
     <w:rPr>
       <w:sz w:val="20"/>
@@ -2882,6 +3004,7 @@
   </w:style>
   <w:style w:type="character" w:styleId="ListLabel14" w:customStyle="1">
     <w:name w:val="ListLabel 14"/>
+    <w:qFormat/>
     <w:rsid w:val="008e6418"/>
     <w:rPr>
       <w:rFonts w:cs="Wingdings"/>
@@ -2891,6 +3014,7 @@
   </w:style>
   <w:style w:type="character" w:styleId="ListLabel15" w:customStyle="1">
     <w:name w:val="ListLabel 15"/>
+    <w:qFormat/>
     <w:rsid w:val="008e6418"/>
     <w:rPr>
       <w:rFonts w:cs="Courier New"/>
@@ -2898,6 +3022,7 @@
   </w:style>
   <w:style w:type="character" w:styleId="ListLabel16" w:customStyle="1">
     <w:name w:val="ListLabel 16"/>
+    <w:qFormat/>
     <w:rsid w:val="008e6418"/>
     <w:rPr>
       <w:rFonts w:cs="Symbol"/>
@@ -2905,6 +3030,7 @@
   </w:style>
   <w:style w:type="character" w:styleId="ListLabel17" w:customStyle="1">
     <w:name w:val="ListLabel 17"/>
+    <w:qFormat/>
     <w:rsid w:val="008e6418"/>
     <w:rPr>
       <w:rFonts w:cs="Wingdings"/>
@@ -2914,6 +3040,7 @@
   </w:style>
   <w:style w:type="character" w:styleId="ListLabel18" w:customStyle="1">
     <w:name w:val="ListLabel 18"/>
+    <w:qFormat/>
     <w:rsid w:val="008e6418"/>
     <w:rPr>
       <w:rFonts w:cs="Courier New"/>
@@ -2921,6 +3048,7 @@
   </w:style>
   <w:style w:type="character" w:styleId="ListLabel19" w:customStyle="1">
     <w:name w:val="ListLabel 19"/>
+    <w:qFormat/>
     <w:rsid w:val="008e6418"/>
     <w:rPr>
       <w:rFonts w:cs="Symbol"/>
@@ -2928,6 +3056,7 @@
   </w:style>
   <w:style w:type="character" w:styleId="ListLabel20" w:customStyle="1">
     <w:name w:val="ListLabel 20"/>
+    <w:qFormat/>
     <w:rsid w:val="008e6418"/>
     <w:rPr>
       <w:rFonts w:cs="Wingdings"/>
@@ -2937,6 +3066,7 @@
   </w:style>
   <w:style w:type="character" w:styleId="ListLabel21" w:customStyle="1">
     <w:name w:val="ListLabel 21"/>
+    <w:qFormat/>
     <w:rsid w:val="008e6418"/>
     <w:rPr>
       <w:rFonts w:cs="Courier New"/>
@@ -2944,6 +3074,7 @@
   </w:style>
   <w:style w:type="character" w:styleId="ListLabel22" w:customStyle="1">
     <w:name w:val="ListLabel 22"/>
+    <w:qFormat/>
     <w:rsid w:val="008e6418"/>
     <w:rPr>
       <w:rFonts w:cs="Symbol"/>
@@ -2951,6 +3082,7 @@
   </w:style>
   <w:style w:type="character" w:styleId="ListLabel23" w:customStyle="1">
     <w:name w:val="ListLabel 23"/>
+    <w:qFormat/>
     <w:rsid w:val="008e6418"/>
     <w:rPr>
       <w:rFonts w:cs="Wingdings"/>
@@ -2960,6 +3092,7 @@
   </w:style>
   <w:style w:type="character" w:styleId="ListLabel24" w:customStyle="1">
     <w:name w:val="ListLabel 24"/>
+    <w:qFormat/>
     <w:rsid w:val="008e6418"/>
     <w:rPr>
       <w:rFonts w:cs="Courier New"/>
@@ -2967,6 +3100,7 @@
   </w:style>
   <w:style w:type="character" w:styleId="ListLabel25" w:customStyle="1">
     <w:name w:val="ListLabel 25"/>
+    <w:qFormat/>
     <w:rsid w:val="008e6418"/>
     <w:rPr>
       <w:rFonts w:cs="Symbol"/>
@@ -2974,41 +3108,83 @@
   </w:style>
   <w:style w:type="character" w:styleId="Bullets" w:customStyle="1">
     <w:name w:val="Bullets"/>
+    <w:qFormat/>
     <w:rsid w:val="008e6418"/>
     <w:rPr>
       <w:rFonts w:ascii="OpenSymbol" w:hAnsi="OpenSymbol" w:eastAsia="OpenSymbol" w:cs="OpenSymbol"/>
     </w:rPr>
   </w:style>
-  <w:style w:type="character" w:styleId="ListLabel26">
+  <w:style w:type="character" w:styleId="ListLabel26" w:customStyle="1">
     <w:name w:val="ListLabel 26"/>
+    <w:qFormat/>
+    <w:rsid w:val="00663318"/>
     <w:rPr>
       <w:rFonts w:cs="Wingdings"/>
       <w:b/>
       <w:sz w:val="21"/>
     </w:rPr>
   </w:style>
-  <w:style w:type="character" w:styleId="ListLabel27">
+  <w:style w:type="character" w:styleId="ListLabel27" w:customStyle="1">
     <w:name w:val="ListLabel 27"/>
+    <w:qFormat/>
+    <w:rsid w:val="00663318"/>
     <w:rPr>
       <w:rFonts w:cs="Courier New"/>
     </w:rPr>
   </w:style>
-  <w:style w:type="character" w:styleId="ListLabel28">
+  <w:style w:type="character" w:styleId="ListLabel28" w:customStyle="1">
     <w:name w:val="ListLabel 28"/>
+    <w:qFormat/>
+    <w:rsid w:val="00663318"/>
     <w:rPr>
       <w:rFonts w:cs="Symbol"/>
     </w:rPr>
   </w:style>
-  <w:style w:type="character" w:styleId="ListLabel29">
+  <w:style w:type="character" w:styleId="ListLabel29" w:customStyle="1">
     <w:name w:val="ListLabel 29"/>
+    <w:qFormat/>
+    <w:rsid w:val="00663318"/>
     <w:rPr>
       <w:rFonts w:cs="OpenSymbol"/>
+    </w:rPr>
+  </w:style>
+  <w:style w:type="character" w:styleId="ListLabel30">
+    <w:name w:val="ListLabel 30"/>
+    <w:qFormat/>
+    <w:rPr>
+      <w:rFonts w:cs="Wingdings"/>
+      <w:b/>
+      <w:sz w:val="22"/>
+    </w:rPr>
+  </w:style>
+  <w:style w:type="character" w:styleId="ListLabel31">
+    <w:name w:val="ListLabel 31"/>
+    <w:qFormat/>
+    <w:rPr>
+      <w:rFonts w:cs="Courier New"/>
+    </w:rPr>
+  </w:style>
+  <w:style w:type="character" w:styleId="ListLabel32">
+    <w:name w:val="ListLabel 32"/>
+    <w:qFormat/>
+    <w:rPr>
+      <w:rFonts w:cs="Symbol"/>
+      <w:sz w:val="22"/>
+    </w:rPr>
+  </w:style>
+  <w:style w:type="character" w:styleId="ListLabel33">
+    <w:name w:val="ListLabel 33"/>
+    <w:qFormat/>
+    <w:rPr>
+      <w:rFonts w:cs="OpenSymbol"/>
+      <w:sz w:val="22"/>
     </w:rPr>
   </w:style>
   <w:style w:type="paragraph" w:styleId="Heading" w:customStyle="1">
     <w:name w:val="Heading"/>
     <w:basedOn w:val="Normal"/>
     <w:next w:val="TextBody"/>
+    <w:qFormat/>
     <w:rsid w:val="0017462b"/>
     <w:pPr>
       <w:keepNext/>
@@ -3045,6 +3221,7 @@
   <w:style w:type="paragraph" w:styleId="Caption">
     <w:name w:val="Caption"/>
     <w:basedOn w:val="Normal"/>
+    <w:qFormat/>
     <w:pPr>
       <w:suppressLineNumbers/>
       <w:spacing w:before="120" w:after="120"/>
@@ -3060,6 +3237,7 @@
   <w:style w:type="paragraph" w:styleId="Index" w:customStyle="1">
     <w:name w:val="Index"/>
     <w:basedOn w:val="Normal"/>
+    <w:qFormat/>
     <w:rsid w:val="0017462b"/>
     <w:pPr>
       <w:suppressLineNumbers/>
@@ -3071,6 +3249,7 @@
   <w:style w:type="paragraph" w:styleId="Caption1">
     <w:name w:val="caption"/>
     <w:basedOn w:val="Normal"/>
+    <w:qFormat/>
     <w:rsid w:val="0017462b"/>
     <w:pPr>
       <w:suppressLineNumbers/>
@@ -3085,6 +3264,7 @@
   <w:style w:type="paragraph" w:styleId="Address1" w:customStyle="1">
     <w:name w:val="Address 1"/>
     <w:basedOn w:val="Normal"/>
+    <w:qFormat/>
     <w:rsid w:val="00e84129"/>
     <w:pPr>
       <w:spacing w:lineRule="atLeast" w:line="160"/>
@@ -3100,6 +3280,7 @@
   <w:style w:type="paragraph" w:styleId="Achievement" w:customStyle="1">
     <w:name w:val="Achievement"/>
     <w:basedOn w:val="TextBody"/>
+    <w:qFormat/>
     <w:rsid w:val="00e84129"/>
     <w:pPr>
       <w:spacing w:lineRule="atLeast" w:line="220" w:before="0" w:after="60"/>
@@ -3107,7 +3288,7 @@
     </w:pPr>
     <w:rPr>
       <w:rFonts w:eastAsia="Batang"/>
-      <w:spacing w:val="-5"/>
+      <w:spacing w:val="0"/>
       <w:sz w:val="20"/>
       <w:szCs w:val="20"/>
       <w:lang w:eastAsia="en-US"/>
@@ -3118,6 +3299,7 @@
     <w:basedOn w:val="Normal"/>
     <w:next w:val="Normal"/>
     <w:autoRedefine/>
+    <w:qFormat/>
     <w:rsid w:val="00e84129"/>
     <w:pPr>
       <w:tabs>
@@ -3142,6 +3324,7 @@
     <w:uiPriority w:val="99"/>
     <w:semiHidden/>
     <w:unhideWhenUsed/>
+    <w:qFormat/>
     <w:rsid w:val="00311b53"/>
     <w:pPr/>
     <w:rPr>
@@ -3257,6 +3440,7 @@
     <w:basedOn w:val="Normal"/>
     <w:uiPriority w:val="99"/>
     <w:unhideWhenUsed/>
+    <w:qFormat/>
     <w:rsid w:val="008b2d1e"/>
     <w:pPr>
       <w:suppressAutoHyphens w:val="false"/>
@@ -3279,7 +3463,7 @@
     <w:unhideWhenUsed/>
     <w:qFormat/>
     <w:tblPr>
-      <w:tblInd w:type="dxa" w:w="0"/>
+      <w:tblInd w:w="0" w:type="dxa"/>
       <w:tblCellMar>
         <w:top w:w="0" w:type="dxa"/>
         <w:left w:w="108" w:type="dxa"/>

</xml_diff>